<commit_message>
posreview finished; run_batch all
</commit_message>
<xml_diff>
--- a/docs/posreview.docx
+++ b/docs/posreview.docx
@@ -329,7 +329,23 @@
           <w:rFonts w:ascii="Helvetica" w:hAnsi="Helvetica"/>
           <w:lang w:val="en-GB"/>
         </w:rPr>
-        <w:t>In the very first trials, participants quickly respond "target".</w:t>
+        <w:t xml:space="preserve">In the very first trials, participants quickly </w:t>
+      </w:r>
+      <w:proofErr w:type="gramStart"/>
+      <w:r>
+        <w:rPr>
+          <w:rFonts w:ascii="Helvetica" w:hAnsi="Helvetica"/>
+          <w:lang w:val="en-GB"/>
+        </w:rPr>
+        <w:t>respond</w:t>
+      </w:r>
+      <w:proofErr w:type="gramEnd"/>
+      <w:r>
+        <w:rPr>
+          <w:rFonts w:ascii="Helvetica" w:hAnsi="Helvetica"/>
+          <w:lang w:val="en-GB"/>
+        </w:rPr>
+        <w:t xml:space="preserve"> "target".</w:t>
       </w:r>
     </w:p>
     <w:p>
@@ -440,7 +456,23 @@
           <w:lang w:val="en-GB"/>
         </w:rPr>
         <w:tab/>
-        <w:t>– correct / wrong (</w:t>
+        <w:t xml:space="preserve">– </w:t>
+      </w:r>
+      <w:proofErr w:type="gramStart"/>
+      <w:r>
+        <w:rPr>
+          <w:rFonts w:ascii="Helvetica" w:hAnsi="Helvetica"/>
+          <w:lang w:val="en-GB"/>
+        </w:rPr>
+        <w:t>correct</w:t>
+      </w:r>
+      <w:proofErr w:type="gramEnd"/>
+      <w:r>
+        <w:rPr>
+          <w:rFonts w:ascii="Helvetica" w:hAnsi="Helvetica"/>
+          <w:lang w:val="en-GB"/>
+        </w:rPr>
+        <w:t xml:space="preserve"> / wrong (</w:t>
       </w:r>
       <w:r>
         <w:rPr>
@@ -471,7 +503,23 @@
           <w:lang w:val="en-GB"/>
         </w:rPr>
         <w:tab/>
-        <w:t>– speeding up after a correct target trial</w:t>
+        <w:t xml:space="preserve">– </w:t>
+      </w:r>
+      <w:proofErr w:type="gramStart"/>
+      <w:r>
+        <w:rPr>
+          <w:rFonts w:ascii="Helvetica" w:hAnsi="Helvetica"/>
+          <w:lang w:val="en-GB"/>
+        </w:rPr>
+        <w:t>speeding</w:t>
+      </w:r>
+      <w:proofErr w:type="gramEnd"/>
+      <w:r>
+        <w:rPr>
+          <w:rFonts w:ascii="Helvetica" w:hAnsi="Helvetica"/>
+          <w:lang w:val="en-GB"/>
+        </w:rPr>
+        <w:t xml:space="preserve"> up after a correct target trial</w:t>
       </w:r>
     </w:p>
     <w:p>
@@ -488,7 +536,23 @@
           <w:lang w:val="en-GB"/>
         </w:rPr>
         <w:tab/>
-        <w:t>– slowing down in a wrong non-target trial</w:t>
+        <w:t xml:space="preserve">– </w:t>
+      </w:r>
+      <w:proofErr w:type="gramStart"/>
+      <w:r>
+        <w:rPr>
+          <w:rFonts w:ascii="Helvetica" w:hAnsi="Helvetica"/>
+          <w:lang w:val="en-GB"/>
+        </w:rPr>
+        <w:t>slowing</w:t>
+      </w:r>
+      <w:proofErr w:type="gramEnd"/>
+      <w:r>
+        <w:rPr>
+          <w:rFonts w:ascii="Helvetica" w:hAnsi="Helvetica"/>
+          <w:lang w:val="en-GB"/>
+        </w:rPr>
+        <w:t xml:space="preserve"> down in a wrong non-target trial</w:t>
       </w:r>
       <w:r>
         <w:rPr>
@@ -622,7 +686,23 @@
           <w:rFonts w:ascii="Helvetica" w:hAnsi="Helvetica"/>
           <w:lang w:val="en-GB"/>
         </w:rPr>
-        <w:t>Fittings and prediction (independently for each participant and Fam/Novel) are now measured using BIC values over response and performance. This allows us to compare nested models and models with different number of parameters.</w:t>
+        <w:t xml:space="preserve">Fittings and prediction (independently for each participant and </w:t>
+      </w:r>
+      <w:proofErr w:type="spellStart"/>
+      <w:r>
+        <w:rPr>
+          <w:rFonts w:ascii="Helvetica" w:hAnsi="Helvetica"/>
+          <w:lang w:val="en-GB"/>
+        </w:rPr>
+        <w:t>Fam</w:t>
+      </w:r>
+      <w:proofErr w:type="spellEnd"/>
+      <w:r>
+        <w:rPr>
+          <w:rFonts w:ascii="Helvetica" w:hAnsi="Helvetica"/>
+          <w:lang w:val="en-GB"/>
+        </w:rPr>
+        <w:t>/Novel) are now measured using BIC values over response and performance. This allows us to compare nested models and models with different number of parameters.</w:t>
       </w:r>
     </w:p>
     <w:p>
@@ -814,26 +894,59 @@
           <w:color w:val="808080" w:themeColor="background1" w:themeShade="80"/>
           <w:lang w:val="en-GB"/>
         </w:rPr>
-        <w:t>&gt;&gt; run_bic</w:t>
-      </w:r>
-    </w:p>
-    <w:p>
-      <w:pPr>
-        <w:rPr>
-          <w:rFonts w:ascii="Courier New" w:hAnsi="Courier New"/>
-          <w:b/>
-          <w:color w:val="808080" w:themeColor="background1" w:themeShade="80"/>
-          <w:lang w:val="en-GB"/>
-        </w:rPr>
-      </w:pPr>
-      <w:r>
-        <w:rPr>
-          <w:rFonts w:ascii="Courier New" w:hAnsi="Courier New"/>
-          <w:b/>
-          <w:color w:val="808080" w:themeColor="background1" w:themeShade="80"/>
-          <w:lang w:val="en-GB"/>
-        </w:rPr>
-        <w:t xml:space="preserve">BIC(human)     = </w:t>
+        <w:t xml:space="preserve">&gt;&gt; </w:t>
+      </w:r>
+      <w:proofErr w:type="spellStart"/>
+      <w:proofErr w:type="gramStart"/>
+      <w:r>
+        <w:rPr>
+          <w:rFonts w:ascii="Courier New" w:hAnsi="Courier New"/>
+          <w:b/>
+          <w:color w:val="808080" w:themeColor="background1" w:themeShade="80"/>
+          <w:lang w:val="en-GB"/>
+        </w:rPr>
+        <w:t>run</w:t>
+      </w:r>
+      <w:proofErr w:type="gramEnd"/>
+      <w:r>
+        <w:rPr>
+          <w:rFonts w:ascii="Courier New" w:hAnsi="Courier New"/>
+          <w:b/>
+          <w:color w:val="808080" w:themeColor="background1" w:themeShade="80"/>
+          <w:lang w:val="en-GB"/>
+        </w:rPr>
+        <w:t>_bic</w:t>
+      </w:r>
+      <w:proofErr w:type="spellEnd"/>
+    </w:p>
+    <w:p>
+      <w:pPr>
+        <w:rPr>
+          <w:rFonts w:ascii="Courier New" w:hAnsi="Courier New"/>
+          <w:b/>
+          <w:color w:val="808080" w:themeColor="background1" w:themeShade="80"/>
+          <w:lang w:val="en-GB"/>
+        </w:rPr>
+      </w:pPr>
+      <w:proofErr w:type="gramStart"/>
+      <w:r>
+        <w:rPr>
+          <w:rFonts w:ascii="Courier New" w:hAnsi="Courier New"/>
+          <w:b/>
+          <w:color w:val="808080" w:themeColor="background1" w:themeShade="80"/>
+          <w:lang w:val="en-GB"/>
+        </w:rPr>
+        <w:t>BIC(</w:t>
+      </w:r>
+      <w:proofErr w:type="gramEnd"/>
+      <w:r>
+        <w:rPr>
+          <w:rFonts w:ascii="Courier New" w:hAnsi="Courier New"/>
+          <w:b/>
+          <w:color w:val="808080" w:themeColor="background1" w:themeShade="80"/>
+          <w:lang w:val="en-GB"/>
+        </w:rPr>
+        <w:t xml:space="preserve">human)     = </w:t>
       </w:r>
       <w:r>
         <w:rPr>
@@ -946,13 +1059,25 @@
         </w:rPr>
         <w:tab/>
       </w:r>
-      <w:r>
-        <w:rPr>
-          <w:rFonts w:ascii="Helvetica" w:hAnsi="Helvetica"/>
-          <w:color w:val="808080" w:themeColor="background1" w:themeShade="80"/>
-          <w:lang w:val="en-GB"/>
-        </w:rPr>
-        <w:t xml:space="preserve">dH = </w:t>
+      <w:proofErr w:type="spellStart"/>
+      <w:proofErr w:type="gramStart"/>
+      <w:r>
+        <w:rPr>
+          <w:rFonts w:ascii="Helvetica" w:hAnsi="Helvetica"/>
+          <w:color w:val="808080" w:themeColor="background1" w:themeShade="80"/>
+          <w:lang w:val="en-GB"/>
+        </w:rPr>
+        <w:t>dH</w:t>
+      </w:r>
+      <w:proofErr w:type="spellEnd"/>
+      <w:proofErr w:type="gramEnd"/>
+      <w:r>
+        <w:rPr>
+          <w:rFonts w:ascii="Helvetica" w:hAnsi="Helvetica"/>
+          <w:color w:val="808080" w:themeColor="background1" w:themeShade="80"/>
+          <w:lang w:val="en-GB"/>
+        </w:rPr>
+        <w:t xml:space="preserve"> = </w:t>
       </w:r>
       <w:r>
         <w:rPr>
@@ -967,7 +1092,25 @@
           <w:color w:val="808080" w:themeColor="background1" w:themeShade="80"/>
           <w:lang w:val="en-GB"/>
         </w:rPr>
-        <w:t xml:space="preserve"> cos(</w:t>
+        <w:t xml:space="preserve"> </w:t>
+      </w:r>
+      <w:proofErr w:type="spellStart"/>
+      <w:r>
+        <w:rPr>
+          <w:rFonts w:ascii="Helvetica" w:hAnsi="Helvetica"/>
+          <w:color w:val="808080" w:themeColor="background1" w:themeShade="80"/>
+          <w:lang w:val="en-GB"/>
+        </w:rPr>
+        <w:t>cos</w:t>
+      </w:r>
+      <w:proofErr w:type="spellEnd"/>
+      <w:r>
+        <w:rPr>
+          <w:rFonts w:ascii="Helvetica" w:hAnsi="Helvetica"/>
+          <w:color w:val="808080" w:themeColor="background1" w:themeShade="80"/>
+          <w:lang w:val="en-GB"/>
+        </w:rPr>
+        <w:t>(</w:t>
       </w:r>
       <w:r>
         <w:rPr>
@@ -1000,7 +1143,26 @@
           <w:lang w:val="en-GB"/>
         </w:rPr>
         <w:tab/>
-        <w:t xml:space="preserve">dH = </w:t>
+      </w:r>
+      <w:proofErr w:type="spellStart"/>
+      <w:proofErr w:type="gramStart"/>
+      <w:r>
+        <w:rPr>
+          <w:rFonts w:ascii="Helvetica" w:hAnsi="Helvetica"/>
+          <w:color w:val="808080" w:themeColor="background1" w:themeShade="80"/>
+          <w:lang w:val="en-GB"/>
+        </w:rPr>
+        <w:t>dH</w:t>
+      </w:r>
+      <w:proofErr w:type="spellEnd"/>
+      <w:proofErr w:type="gramEnd"/>
+      <w:r>
+        <w:rPr>
+          <w:rFonts w:ascii="Helvetica" w:hAnsi="Helvetica"/>
+          <w:color w:val="808080" w:themeColor="background1" w:themeShade="80"/>
+          <w:lang w:val="en-GB"/>
+        </w:rPr>
+        <w:t xml:space="preserve"> = </w:t>
       </w:r>
       <w:r>
         <w:rPr>
@@ -1046,8 +1208,18 @@
           <w:rFonts w:ascii="Helvetica" w:hAnsi="Helvetica"/>
           <w:color w:val="808080" w:themeColor="background1" w:themeShade="80"/>
         </w:rPr>
-        <w:t>α) ((+1) - H) if nontarget</w:t>
-      </w:r>
+        <w:t xml:space="preserve">α) ((+1) - H) if </w:t>
+      </w:r>
+      <w:proofErr w:type="spellStart"/>
+      <w:r>
+        <w:rPr>
+          <w:rStyle w:val="st"/>
+          <w:rFonts w:ascii="Helvetica" w:hAnsi="Helvetica"/>
+          <w:color w:val="808080" w:themeColor="background1" w:themeShade="80"/>
+        </w:rPr>
+        <w:t>nontarget</w:t>
+      </w:r>
+      <w:proofErr w:type="spellEnd"/>
     </w:p>
     <w:p>
       <w:pPr>
@@ -1064,22 +1236,43 @@
           <w:color w:val="808080" w:themeColor="background1" w:themeShade="80"/>
         </w:rPr>
         <w:tab/>
-        <w:t>H   = H + dH</w:t>
-      </w:r>
-    </w:p>
-    <w:p>
-      <w:pPr>
-        <w:rPr>
-          <w:rFonts w:ascii="Helvetica" w:hAnsi="Helvetica"/>
-          <w:lang w:val="en-GB"/>
-        </w:rPr>
-      </w:pPr>
-      <w:r>
-        <w:rPr>
-          <w:rFonts w:ascii="Helvetica" w:hAnsi="Helvetica"/>
-          <w:lang w:val="en-GB"/>
-        </w:rPr>
-        <w:t>while now it is</w:t>
+        <w:t xml:space="preserve">H   = H + </w:t>
+      </w:r>
+      <w:proofErr w:type="spellStart"/>
+      <w:proofErr w:type="gramStart"/>
+      <w:r>
+        <w:rPr>
+          <w:rStyle w:val="st"/>
+          <w:rFonts w:ascii="Helvetica" w:hAnsi="Helvetica"/>
+          <w:color w:val="808080" w:themeColor="background1" w:themeShade="80"/>
+        </w:rPr>
+        <w:t>dH</w:t>
+      </w:r>
+      <w:proofErr w:type="spellEnd"/>
+      <w:proofErr w:type="gramEnd"/>
+    </w:p>
+    <w:p>
+      <w:pPr>
+        <w:rPr>
+          <w:rFonts w:ascii="Helvetica" w:hAnsi="Helvetica"/>
+          <w:lang w:val="en-GB"/>
+        </w:rPr>
+      </w:pPr>
+      <w:proofErr w:type="gramStart"/>
+      <w:r>
+        <w:rPr>
+          <w:rFonts w:ascii="Helvetica" w:hAnsi="Helvetica"/>
+          <w:lang w:val="en-GB"/>
+        </w:rPr>
+        <w:t>while</w:t>
+      </w:r>
+      <w:proofErr w:type="gramEnd"/>
+      <w:r>
+        <w:rPr>
+          <w:rFonts w:ascii="Helvetica" w:hAnsi="Helvetica"/>
+          <w:lang w:val="en-GB"/>
+        </w:rPr>
+        <w:t xml:space="preserve"> now it is</w:t>
       </w:r>
     </w:p>
     <w:p>
@@ -1097,7 +1290,26 @@
           <w:lang w:val="en-GB"/>
         </w:rPr>
         <w:tab/>
-        <w:t xml:space="preserve">dH = </w:t>
+      </w:r>
+      <w:proofErr w:type="spellStart"/>
+      <w:proofErr w:type="gramStart"/>
+      <w:r>
+        <w:rPr>
+          <w:rFonts w:ascii="Helvetica" w:hAnsi="Helvetica"/>
+          <w:color w:val="808080" w:themeColor="background1" w:themeShade="80"/>
+          <w:lang w:val="en-GB"/>
+        </w:rPr>
+        <w:t>dH</w:t>
+      </w:r>
+      <w:proofErr w:type="spellEnd"/>
+      <w:proofErr w:type="gramEnd"/>
+      <w:r>
+        <w:rPr>
+          <w:rFonts w:ascii="Helvetica" w:hAnsi="Helvetica"/>
+          <w:color w:val="808080" w:themeColor="background1" w:themeShade="80"/>
+          <w:lang w:val="en-GB"/>
+        </w:rPr>
+        <w:t xml:space="preserve"> = </w:t>
       </w:r>
       <w:r>
         <w:rPr>
@@ -1172,7 +1384,26 @@
           <w:lang w:val="en-GB"/>
         </w:rPr>
         <w:tab/>
-        <w:t xml:space="preserve">dH = </w:t>
+      </w:r>
+      <w:proofErr w:type="spellStart"/>
+      <w:proofErr w:type="gramStart"/>
+      <w:r>
+        <w:rPr>
+          <w:rFonts w:ascii="Helvetica" w:hAnsi="Helvetica"/>
+          <w:color w:val="808080" w:themeColor="background1" w:themeShade="80"/>
+          <w:lang w:val="en-GB"/>
+        </w:rPr>
+        <w:t>dH</w:t>
+      </w:r>
+      <w:proofErr w:type="spellEnd"/>
+      <w:proofErr w:type="gramEnd"/>
+      <w:r>
+        <w:rPr>
+          <w:rFonts w:ascii="Helvetica" w:hAnsi="Helvetica"/>
+          <w:color w:val="808080" w:themeColor="background1" w:themeShade="80"/>
+          <w:lang w:val="en-GB"/>
+        </w:rPr>
+        <w:t xml:space="preserve"> = </w:t>
       </w:r>
       <w:r>
         <w:rPr>
@@ -1269,8 +1500,18 @@
           <w:rFonts w:ascii="Helvetica" w:hAnsi="Helvetica"/>
           <w:color w:val="808080" w:themeColor="background1" w:themeShade="80"/>
         </w:rPr>
-        <w:t>- H) if nontarget</w:t>
-      </w:r>
+        <w:t xml:space="preserve">- H) if </w:t>
+      </w:r>
+      <w:proofErr w:type="spellStart"/>
+      <w:r>
+        <w:rPr>
+          <w:rStyle w:val="st"/>
+          <w:rFonts w:ascii="Helvetica" w:hAnsi="Helvetica"/>
+          <w:color w:val="808080" w:themeColor="background1" w:themeShade="80"/>
+        </w:rPr>
+        <w:t>nontarget</w:t>
+      </w:r>
+      <w:proofErr w:type="spellEnd"/>
     </w:p>
     <w:p>
       <w:pPr>
@@ -1287,8 +1528,20 @@
           <w:color w:val="808080" w:themeColor="background1" w:themeShade="80"/>
         </w:rPr>
         <w:tab/>
-        <w:t>H   = H + dH</w:t>
-      </w:r>
+        <w:t xml:space="preserve">H   = H + </w:t>
+      </w:r>
+      <w:proofErr w:type="spellStart"/>
+      <w:proofErr w:type="gramStart"/>
+      <w:r>
+        <w:rPr>
+          <w:rStyle w:val="st"/>
+          <w:rFonts w:ascii="Helvetica" w:hAnsi="Helvetica"/>
+          <w:color w:val="808080" w:themeColor="background1" w:themeShade="80"/>
+        </w:rPr>
+        <w:t>dH</w:t>
+      </w:r>
+      <w:proofErr w:type="spellEnd"/>
+      <w:proofErr w:type="gramEnd"/>
     </w:p>
     <w:p>
       <w:pPr>
@@ -1430,8 +1683,17 @@
           <w:rFonts w:ascii="Helvetica" w:hAnsi="Helvetica"/>
           <w:lang w:val="en-GB"/>
         </w:rPr>
-        <w:t>ependent on correct/incorrect rather than target/nontarget</w:t>
-      </w:r>
+        <w:t>ependent on correct/incorrect rather than target/</w:t>
+      </w:r>
+      <w:proofErr w:type="spellStart"/>
+      <w:r>
+        <w:rPr>
+          <w:rFonts w:ascii="Helvetica" w:hAnsi="Helvetica"/>
+          <w:lang w:val="en-GB"/>
+        </w:rPr>
+        <w:t>nontarget</w:t>
+      </w:r>
+      <w:proofErr w:type="spellEnd"/>
     </w:p>
     <w:p>
       <w:pPr>
@@ -1460,7 +1722,23 @@
           <w:rFonts w:ascii="Helvetica" w:hAnsi="Helvetica"/>
           <w:lang w:val="en-GB"/>
         </w:rPr>
-        <w:t>ependent both on correct/incorrect and target/nontarget.</w:t>
+        <w:t>ependent both on correct/incorrect and target/</w:t>
+      </w:r>
+      <w:proofErr w:type="spellStart"/>
+      <w:r>
+        <w:rPr>
+          <w:rFonts w:ascii="Helvetica" w:hAnsi="Helvetica"/>
+          <w:lang w:val="en-GB"/>
+        </w:rPr>
+        <w:t>nontarget</w:t>
+      </w:r>
+      <w:proofErr w:type="spellEnd"/>
+      <w:r>
+        <w:rPr>
+          <w:rFonts w:ascii="Helvetica" w:hAnsi="Helvetica"/>
+          <w:lang w:val="en-GB"/>
+        </w:rPr>
+        <w:t>.</w:t>
       </w:r>
     </w:p>
     <w:p>
@@ -1628,69 +1906,24 @@
           <w:rFonts w:ascii="Helvetica" w:hAnsi="Helvetica"/>
           <w:lang w:val="en-GB"/>
         </w:rPr>
-        <w:t xml:space="preserve">s is the fitting landscape for a model that has different learning rates for target and nontarget. </w:t>
-      </w:r>
-      <w:r>
-        <w:rPr>
-          <w:rFonts w:ascii="Helvetica" w:hAnsi="Helvetica"/>
-          <w:lang w:val="en-GB"/>
-        </w:rPr>
-        <w:t xml:space="preserve">For familiar, best fittings fall in the </w:t>
-      </w:r>
-      <w:r>
-        <w:rPr>
-          <w:rStyle w:val="st"/>
-          <w:rFonts w:ascii="Helvetica" w:hAnsi="Helvetica"/>
-          <w:color w:val="808080" w:themeColor="background1" w:themeShade="80"/>
-        </w:rPr>
-        <w:t>α</w:t>
-      </w:r>
-      <w:r>
-        <w:rPr>
-          <w:rStyle w:val="st"/>
-          <w:rFonts w:ascii="Helvetica" w:hAnsi="Helvetica"/>
-          <w:color w:val="808080" w:themeColor="background1" w:themeShade="80"/>
-          <w:vertAlign w:val="subscript"/>
-        </w:rPr>
-        <w:t>M</w:t>
-      </w:r>
-      <w:r>
-        <w:rPr>
-          <w:rStyle w:val="st"/>
-          <w:rFonts w:ascii="Helvetica" w:hAnsi="Helvetica"/>
-          <w:color w:val="808080" w:themeColor="background1" w:themeShade="80"/>
-        </w:rPr>
-        <w:t xml:space="preserve"> = </w:t>
-      </w:r>
-      <w:r>
-        <w:rPr>
-          <w:rFonts w:ascii="Helvetica" w:hAnsi="Helvetica"/>
-          <w:color w:val="808080" w:themeColor="background1" w:themeShade="80"/>
-        </w:rPr>
-        <w:t>½</w:t>
-      </w:r>
-      <w:r>
-        <w:rPr>
-          <w:rFonts w:ascii="Helvetica" w:hAnsi="Helvetica"/>
-          <w:color w:val="808080" w:themeColor="background1" w:themeShade="80"/>
-        </w:rPr>
-        <w:t xml:space="preserve"> </w:t>
-      </w:r>
-      <w:r>
-        <w:rPr>
-          <w:rFonts w:ascii="Helvetica" w:hAnsi="Helvetica"/>
-          <w:lang w:val="en-GB"/>
-        </w:rPr>
-        <w:t>line (bad fittings everywhere for the novel condition).</w:t>
-      </w:r>
-    </w:p>
-    <w:p>
-      <w:pPr>
-        <w:rPr>
-          <w:rFonts w:ascii="Helvetica" w:hAnsi="Helvetica"/>
-          <w:lang w:val="en-GB"/>
-        </w:rPr>
-      </w:pPr>
+        <w:t xml:space="preserve">s is the fitting landscape for a model that has different learning rates for target and </w:t>
+      </w:r>
+      <w:proofErr w:type="spellStart"/>
+      <w:r>
+        <w:rPr>
+          <w:rFonts w:ascii="Helvetica" w:hAnsi="Helvetica"/>
+          <w:lang w:val="en-GB"/>
+        </w:rPr>
+        <w:t>nontarget</w:t>
+      </w:r>
+      <w:proofErr w:type="spellEnd"/>
+      <w:r>
+        <w:rPr>
+          <w:rFonts w:ascii="Helvetica" w:hAnsi="Helvetica"/>
+          <w:lang w:val="en-GB"/>
+        </w:rPr>
+        <w:t>.</w:t>
+      </w:r>
       <w:r>
         <w:rPr>
           <w:rFonts w:ascii="Helvetica" w:hAnsi="Helvetica"/>
@@ -1777,6 +2010,7 @@
       <w:pPr>
         <w:rPr>
           <w:rFonts w:ascii="Helvetica" w:hAnsi="Helvetica"/>
+          <w:u w:val="single"/>
           <w:lang w:val="en-GB"/>
         </w:rPr>
       </w:pPr>
@@ -1790,20 +2024,58 @@
       <w:r>
         <w:rPr>
           <w:rFonts w:ascii="Helvetica" w:hAnsi="Helvetica"/>
-          <w:lang w:val="en-GB"/>
-        </w:rPr>
-        <w:t>Thus, fixing the alpha_M</w:t>
-      </w:r>
-      <w:r>
-        <w:rPr>
-          <w:rFonts w:ascii="Helvetica" w:hAnsi="Helvetica"/>
-          <w:lang w:val="en-GB"/>
-        </w:rPr>
-        <w:t xml:space="preserve"> parameter </w:t>
-      </w:r>
-      <w:r>
-        <w:rPr>
-          <w:rFonts w:ascii="Helvetica" w:hAnsi="Helvetica"/>
+          <w:u w:val="single"/>
+          <w:lang w:val="en-GB"/>
+        </w:rPr>
+        <w:t>F</w:t>
+      </w:r>
+      <w:r>
+        <w:rPr>
+          <w:rFonts w:ascii="Helvetica" w:hAnsi="Helvetica"/>
+          <w:u w:val="single"/>
+          <w:lang w:val="en-GB"/>
+        </w:rPr>
+        <w:t>ixing</w:t>
+      </w:r>
+      <w:r>
+        <w:rPr>
+          <w:rFonts w:ascii="Helvetica" w:hAnsi="Helvetica"/>
+          <w:u w:val="single"/>
+          <w:lang w:val="en-GB"/>
+        </w:rPr>
+        <w:t xml:space="preserve"> </w:t>
+      </w:r>
+      <w:r>
+        <w:rPr>
+          <w:rStyle w:val="st"/>
+          <w:rFonts w:ascii="Helvetica" w:hAnsi="Helvetica"/>
+          <w:color w:val="808080" w:themeColor="background1" w:themeShade="80"/>
+          <w:u w:val="single"/>
+        </w:rPr>
+        <w:t>α</w:t>
+      </w:r>
+      <w:r>
+        <w:rPr>
+          <w:rStyle w:val="st"/>
+          <w:rFonts w:ascii="Helvetica" w:hAnsi="Helvetica"/>
+          <w:color w:val="808080" w:themeColor="background1" w:themeShade="80"/>
+          <w:u w:val="single"/>
+          <w:vertAlign w:val="subscript"/>
+        </w:rPr>
+        <w:t>M</w:t>
+      </w:r>
+      <w:r>
+        <w:rPr>
+          <w:rFonts w:ascii="Helvetica" w:hAnsi="Helvetica"/>
+          <w:u w:val="single"/>
+          <w:lang w:val="en-GB"/>
+        </w:rPr>
+        <w:t xml:space="preserve"> to 50% </w:t>
+      </w:r>
+      <w:r>
+        <w:rPr>
+          <w:rFonts w:ascii="Helvetica" w:hAnsi="Helvetica"/>
+          <w:u w:val="single"/>
           <w:lang w:val="en-GB"/>
         </w:rPr>
         <w:t>is not</w:t>
@@ -1811,55 +2083,94 @@
       <w:r>
         <w:rPr>
           <w:rFonts w:ascii="Helvetica" w:hAnsi="Helvetica"/>
-          <w:lang w:val="en-GB"/>
-        </w:rPr>
-        <w:t xml:space="preserve"> a reasonable idea.</w:t>
-      </w:r>
-    </w:p>
-    <w:p>
-      <w:pPr>
-        <w:rPr>
-          <w:rFonts w:ascii="Helvetica" w:hAnsi="Helvetica"/>
-          <w:lang w:val="en-GB"/>
-        </w:rPr>
-      </w:pPr>
-    </w:p>
-    <w:p>
-      <w:pPr>
-        <w:rPr>
-          <w:rFonts w:ascii="Courier New" w:hAnsi="Courier New"/>
-          <w:b/>
-          <w:color w:val="808080" w:themeColor="background1" w:themeShade="80"/>
-          <w:lang w:val="en-GB"/>
-        </w:rPr>
-      </w:pPr>
-      <w:r>
-        <w:rPr>
-          <w:rFonts w:ascii="Courier New" w:hAnsi="Courier New"/>
-          <w:b/>
-          <w:color w:val="808080" w:themeColor="background1" w:themeShade="80"/>
-          <w:lang w:val="en-GB"/>
-        </w:rPr>
-        <w:t>BIC(ta3)       = 50.00   = 69.73</w:t>
-      </w:r>
-    </w:p>
-    <w:p>
-      <w:pPr>
-        <w:rPr>
-          <w:rFonts w:ascii="Courier New" w:hAnsi="Courier New"/>
-          <w:b/>
-          <w:color w:val="808080" w:themeColor="background1" w:themeShade="80"/>
-          <w:lang w:val="en-GB"/>
-        </w:rPr>
-      </w:pPr>
-      <w:r>
-        <w:rPr>
-          <w:rFonts w:ascii="Courier New" w:hAnsi="Courier New"/>
-          <w:b/>
-          <w:color w:val="808080" w:themeColor="background1" w:themeShade="80"/>
-          <w:lang w:val="en-GB"/>
-        </w:rPr>
-        <w:t xml:space="preserve">BIC(ta2)       = 55.71   = 83.68   </w:t>
+          <w:u w:val="single"/>
+          <w:lang w:val="en-GB"/>
+        </w:rPr>
+        <w:t xml:space="preserve"> a </w:t>
+      </w:r>
+      <w:r>
+        <w:rPr>
+          <w:rFonts w:ascii="Helvetica" w:hAnsi="Helvetica"/>
+          <w:u w:val="single"/>
+          <w:lang w:val="en-GB"/>
+        </w:rPr>
+        <w:t>sensible</w:t>
+      </w:r>
+      <w:r>
+        <w:rPr>
+          <w:rFonts w:ascii="Helvetica" w:hAnsi="Helvetica"/>
+          <w:u w:val="single"/>
+          <w:lang w:val="en-GB"/>
+        </w:rPr>
+        <w:t xml:space="preserve"> idea.</w:t>
+      </w:r>
+    </w:p>
+    <w:p>
+      <w:pPr>
+        <w:rPr>
+          <w:rFonts w:ascii="Helvetica" w:hAnsi="Helvetica"/>
+          <w:lang w:val="en-GB"/>
+        </w:rPr>
+      </w:pPr>
+    </w:p>
+    <w:p>
+      <w:pPr>
+        <w:rPr>
+          <w:rFonts w:ascii="Courier New" w:hAnsi="Courier New"/>
+          <w:b/>
+          <w:color w:val="808080" w:themeColor="background1" w:themeShade="80"/>
+          <w:lang w:val="en-GB"/>
+        </w:rPr>
+      </w:pPr>
+      <w:proofErr w:type="gramStart"/>
+      <w:r>
+        <w:rPr>
+          <w:rFonts w:ascii="Courier New" w:hAnsi="Courier New"/>
+          <w:b/>
+          <w:color w:val="808080" w:themeColor="background1" w:themeShade="80"/>
+          <w:lang w:val="en-GB"/>
+        </w:rPr>
+        <w:t>BIC(</w:t>
+      </w:r>
+      <w:proofErr w:type="gramEnd"/>
+      <w:r>
+        <w:rPr>
+          <w:rFonts w:ascii="Courier New" w:hAnsi="Courier New"/>
+          <w:b/>
+          <w:color w:val="808080" w:themeColor="background1" w:themeShade="80"/>
+          <w:lang w:val="en-GB"/>
+        </w:rPr>
+        <w:t>ta3)       = 50.00   = 69.73</w:t>
+      </w:r>
+    </w:p>
+    <w:p>
+      <w:pPr>
+        <w:rPr>
+          <w:rFonts w:ascii="Courier New" w:hAnsi="Courier New"/>
+          <w:b/>
+          <w:color w:val="808080" w:themeColor="background1" w:themeShade="80"/>
+          <w:lang w:val="en-GB"/>
+        </w:rPr>
+      </w:pPr>
+      <w:proofErr w:type="gramStart"/>
+      <w:r>
+        <w:rPr>
+          <w:rFonts w:ascii="Courier New" w:hAnsi="Courier New"/>
+          <w:b/>
+          <w:color w:val="808080" w:themeColor="background1" w:themeShade="80"/>
+          <w:lang w:val="en-GB"/>
+        </w:rPr>
+        <w:t>BIC(</w:t>
+      </w:r>
+      <w:proofErr w:type="gramEnd"/>
+      <w:r>
+        <w:rPr>
+          <w:rFonts w:ascii="Courier New" w:hAnsi="Courier New"/>
+          <w:b/>
+          <w:color w:val="808080" w:themeColor="background1" w:themeShade="80"/>
+          <w:lang w:val="en-GB"/>
+        </w:rPr>
+        <w:t xml:space="preserve">ta2)       = 55.71   = 83.68   </w:t>
       </w:r>
     </w:p>
     <w:p>
@@ -1896,8 +2207,17 @@
           <w:rFonts w:ascii="Helvetica" w:hAnsi="Helvetica"/>
           <w:lang w:val="en-GB"/>
         </w:rPr>
-        <w:t xml:space="preserve"> either</w:t>
-      </w:r>
+        <w:t xml:space="preserve"> </w:t>
+      </w:r>
+      <w:proofErr w:type="spellStart"/>
+      <w:r>
+        <w:rPr>
+          <w:rFonts w:ascii="Helvetica" w:hAnsi="Helvetica"/>
+          <w:lang w:val="en-GB"/>
+        </w:rPr>
+        <w:t>either</w:t>
+      </w:r>
+      <w:proofErr w:type="spellEnd"/>
       <w:r>
         <w:rPr>
           <w:rFonts w:ascii="Helvetica" w:hAnsi="Helvetica"/>
@@ -1910,6 +2230,13 @@
           <w:rFonts w:ascii="Helvetica" w:hAnsi="Helvetica"/>
           <w:lang w:val="en-GB"/>
         </w:rPr>
+        <w:t xml:space="preserve"> </w:t>
+      </w:r>
+      <w:r>
+        <w:rPr>
+          <w:rFonts w:ascii="Helvetica" w:hAnsi="Helvetica"/>
+          <w:lang w:val="en-GB"/>
+        </w:rPr>
         <w:t>P</w:t>
       </w:r>
       <w:r>
@@ -1935,10 +2262,27 @@
       </w:r>
       <w:r>
         <w:rPr>
-          <w:rFonts w:ascii="Helvetica" w:hAnsi="Helvetica"/>
-          <w:lang w:val="en-GB"/>
-        </w:rPr>
-        <w:t xml:space="preserve">alpha_M don't fall into this </w:t>
+          <w:rStyle w:val="st"/>
+          <w:rFonts w:ascii="Helvetica" w:hAnsi="Helvetica"/>
+          <w:color w:val="808080" w:themeColor="background1" w:themeShade="80"/>
+        </w:rPr>
+        <w:t>α</w:t>
+      </w:r>
+      <w:r>
+        <w:rPr>
+          <w:rStyle w:val="st"/>
+          <w:rFonts w:ascii="Helvetica" w:hAnsi="Helvetica"/>
+          <w:color w:val="808080" w:themeColor="background1" w:themeShade="80"/>
+          <w:vertAlign w:val="subscript"/>
+        </w:rPr>
+        <w:t>M</w:t>
+      </w:r>
+      <w:r>
+        <w:rPr>
+          <w:rFonts w:ascii="Helvetica" w:hAnsi="Helvetica"/>
+          <w:lang w:val="en-GB"/>
+        </w:rPr>
+        <w:t xml:space="preserve"> don't fall into this </w:t>
       </w:r>
       <w:r>
         <w:rPr>
@@ -2149,7 +2493,23 @@
           <w:rFonts w:ascii="Helvetica" w:hAnsi="Helvetica"/>
           <w:lang w:val="en-GB"/>
         </w:rPr>
-        <w:t>of fam/novel</w:t>
+        <w:t xml:space="preserve">of </w:t>
+      </w:r>
+      <w:proofErr w:type="spellStart"/>
+      <w:r>
+        <w:rPr>
+          <w:rFonts w:ascii="Helvetica" w:hAnsi="Helvetica"/>
+          <w:lang w:val="en-GB"/>
+        </w:rPr>
+        <w:t>fam</w:t>
+      </w:r>
+      <w:proofErr w:type="spellEnd"/>
+      <w:r>
+        <w:rPr>
+          <w:rFonts w:ascii="Helvetica" w:hAnsi="Helvetica"/>
+          <w:lang w:val="en-GB"/>
+        </w:rPr>
+        <w:t>/novel</w:t>
       </w:r>
       <w:r>
         <w:rPr>
@@ -2169,6 +2529,197 @@
           <w:lang w:val="en-GB"/>
         </w:rPr>
       </w:pPr>
+    </w:p>
+    <w:p>
+      <w:pPr>
+        <w:tabs>
+          <w:tab w:val="right" w:pos="8300"/>
+        </w:tabs>
+        <w:rPr>
+          <w:rFonts w:ascii="Helvetica" w:hAnsi="Helvetica"/>
+          <w:i/>
+          <w:lang w:val="en-GB"/>
+        </w:rPr>
+      </w:pPr>
+      <w:r>
+        <w:rPr>
+          <w:rFonts w:ascii="Helvetica" w:hAnsi="Helvetica"/>
+          <w:lang w:val="en-GB"/>
+        </w:rPr>
+        <w:t xml:space="preserve">To test significance, we can use a </w:t>
+      </w:r>
+      <w:proofErr w:type="spellStart"/>
+      <w:r>
+        <w:rPr>
+          <w:rFonts w:ascii="Helvetica" w:hAnsi="Helvetica"/>
+          <w:i/>
+          <w:lang w:val="en-GB"/>
+        </w:rPr>
+        <w:t>Wilcoxon</w:t>
+      </w:r>
+      <w:proofErr w:type="spellEnd"/>
+      <w:r>
+        <w:rPr>
+          <w:rFonts w:ascii="Helvetica" w:hAnsi="Helvetica"/>
+          <w:i/>
+          <w:lang w:val="en-GB"/>
+        </w:rPr>
+        <w:t xml:space="preserve"> rank sum test</w:t>
+      </w:r>
+      <w:r>
+        <w:rPr>
+          <w:rFonts w:ascii="Helvetica" w:hAnsi="Helvetica"/>
+          <w:i/>
+          <w:lang w:val="en-GB"/>
+        </w:rPr>
+        <w:t>:</w:t>
+      </w:r>
+    </w:p>
+    <w:p>
+      <w:pPr>
+        <w:tabs>
+          <w:tab w:val="right" w:pos="8300"/>
+        </w:tabs>
+        <w:rPr>
+          <w:rFonts w:ascii="Courier New" w:hAnsi="Courier New"/>
+          <w:i/>
+          <w:lang w:val="en-GB"/>
+        </w:rPr>
+      </w:pPr>
+      <w:proofErr w:type="gramStart"/>
+      <w:r>
+        <w:rPr>
+          <w:rStyle w:val="st"/>
+          <w:rFonts w:ascii="Courier New" w:hAnsi="Courier New"/>
+          <w:color w:val="808080" w:themeColor="background1" w:themeShade="80"/>
+        </w:rPr>
+        <w:t>p</w:t>
+      </w:r>
+      <w:proofErr w:type="gramEnd"/>
+      <w:r>
+        <w:rPr>
+          <w:rStyle w:val="st"/>
+          <w:rFonts w:ascii="Courier New" w:hAnsi="Courier New"/>
+          <w:color w:val="808080" w:themeColor="background1" w:themeShade="80"/>
+        </w:rPr>
+        <w:t>(α</w:t>
+      </w:r>
+      <w:r>
+        <w:rPr>
+          <w:rStyle w:val="st"/>
+          <w:rFonts w:ascii="Courier New" w:hAnsi="Courier New"/>
+          <w:color w:val="808080" w:themeColor="background1" w:themeShade="80"/>
+          <w:vertAlign w:val="subscript"/>
+        </w:rPr>
+        <w:t>M</w:t>
+      </w:r>
+      <w:r>
+        <w:rPr>
+          <w:rStyle w:val="st"/>
+          <w:rFonts w:ascii="Courier New" w:hAnsi="Courier New"/>
+          <w:color w:val="808080" w:themeColor="background1" w:themeShade="80"/>
+        </w:rPr>
+        <w:t>) = 0.01482</w:t>
+      </w:r>
+    </w:p>
+    <w:p>
+      <w:pPr>
+        <w:tabs>
+          <w:tab w:val="right" w:pos="8300"/>
+        </w:tabs>
+        <w:rPr>
+          <w:rFonts w:ascii="Courier New" w:hAnsi="Courier New"/>
+          <w:i/>
+          <w:lang w:val="en-GB"/>
+        </w:rPr>
+      </w:pPr>
+      <w:proofErr w:type="gramStart"/>
+      <w:r>
+        <w:rPr>
+          <w:rStyle w:val="st"/>
+          <w:rFonts w:ascii="Courier New" w:hAnsi="Courier New"/>
+          <w:color w:val="808080" w:themeColor="background1" w:themeShade="80"/>
+        </w:rPr>
+        <w:t>p</w:t>
+      </w:r>
+      <w:proofErr w:type="gramEnd"/>
+      <w:r>
+        <w:rPr>
+          <w:rStyle w:val="st"/>
+          <w:rFonts w:ascii="Courier New" w:hAnsi="Courier New"/>
+          <w:color w:val="808080" w:themeColor="background1" w:themeShade="80"/>
+        </w:rPr>
+        <w:t>(α</w:t>
+      </w:r>
+      <w:r>
+        <w:rPr>
+          <w:rStyle w:val="st"/>
+          <w:rFonts w:ascii="Courier New" w:hAnsi="Courier New"/>
+          <w:color w:val="808080" w:themeColor="background1" w:themeShade="80"/>
+          <w:vertAlign w:val="subscript"/>
+        </w:rPr>
+        <w:t>R</w:t>
+      </w:r>
+      <w:r>
+        <w:rPr>
+          <w:rStyle w:val="st"/>
+          <w:rFonts w:ascii="Courier New" w:hAnsi="Courier New"/>
+          <w:color w:val="808080" w:themeColor="background1" w:themeShade="80"/>
+        </w:rPr>
+        <w:t>) = 0.00961</w:t>
+      </w:r>
+    </w:p>
+    <w:p>
+      <w:pPr>
+        <w:tabs>
+          <w:tab w:val="right" w:pos="8300"/>
+        </w:tabs>
+        <w:rPr>
+          <w:rStyle w:val="st"/>
+          <w:rFonts w:ascii="Courier New" w:hAnsi="Courier New"/>
+          <w:color w:val="808080" w:themeColor="background1" w:themeShade="80"/>
+        </w:rPr>
+      </w:pPr>
+      <w:proofErr w:type="gramStart"/>
+      <w:r>
+        <w:rPr>
+          <w:rStyle w:val="st"/>
+          <w:rFonts w:ascii="Courier New" w:hAnsi="Courier New"/>
+          <w:color w:val="808080" w:themeColor="background1" w:themeShade="80"/>
+        </w:rPr>
+        <w:t>p</w:t>
+      </w:r>
+      <w:proofErr w:type="gramEnd"/>
+      <w:r>
+        <w:rPr>
+          <w:rStyle w:val="st"/>
+          <w:rFonts w:ascii="Courier New" w:hAnsi="Courier New"/>
+          <w:color w:val="808080" w:themeColor="background1" w:themeShade="80"/>
+        </w:rPr>
+        <w:t>(τ) = 0.05446</w:t>
+      </w:r>
+    </w:p>
+    <w:p>
+      <w:pPr>
+        <w:tabs>
+          <w:tab w:val="right" w:pos="8300"/>
+        </w:tabs>
+        <w:rPr>
+          <w:rFonts w:ascii="Helvetica" w:hAnsi="Helvetica"/>
+          <w:lang w:val="en-GB"/>
+        </w:rPr>
+      </w:pPr>
+    </w:p>
+    <w:p>
+      <w:pPr>
+        <w:tabs>
+          <w:tab w:val="right" w:pos="8300"/>
+        </w:tabs>
+        <w:rPr>
+          <w:rFonts w:ascii="Helvetica" w:hAnsi="Helvetica"/>
+          <w:lang w:val="en-GB"/>
+        </w:rPr>
+      </w:pPr>
       <w:r>
         <w:rPr>
           <w:rFonts w:ascii="Helvetica" w:hAnsi="Helvetica"/>
@@ -2234,7 +2785,47 @@
           <w:rFonts w:ascii="Helvetica" w:hAnsi="Helvetica"/>
           <w:lang w:val="en-GB"/>
         </w:rPr>
-        <w:t>There's one thing left to do: alpha_M should be between [0,2]. We could use bigger spaces, but i don't expect anything to change really.</w:t>
+        <w:t xml:space="preserve">There's one thing left to do: </w:t>
+      </w:r>
+      <w:r>
+        <w:rPr>
+          <w:rStyle w:val="st"/>
+          <w:rFonts w:ascii="Helvetica" w:hAnsi="Helvetica"/>
+          <w:color w:val="808080" w:themeColor="background1" w:themeShade="80"/>
+        </w:rPr>
+        <w:t>α</w:t>
+      </w:r>
+      <w:r>
+        <w:rPr>
+          <w:rStyle w:val="st"/>
+          <w:rFonts w:ascii="Helvetica" w:hAnsi="Helvetica"/>
+          <w:color w:val="808080" w:themeColor="background1" w:themeShade="80"/>
+          <w:vertAlign w:val="subscript"/>
+        </w:rPr>
+        <w:t>M</w:t>
+      </w:r>
+      <w:r>
+        <w:rPr>
+          <w:rFonts w:ascii="Helvetica" w:hAnsi="Helvetica"/>
+          <w:lang w:val="en-GB"/>
+        </w:rPr>
+        <w:t xml:space="preserve"> should be between [0,2]. We could use bigger spaces, but </w:t>
+      </w:r>
+      <w:proofErr w:type="spellStart"/>
+      <w:r>
+        <w:rPr>
+          <w:rFonts w:ascii="Helvetica" w:hAnsi="Helvetica"/>
+          <w:lang w:val="en-GB"/>
+        </w:rPr>
+        <w:t>i</w:t>
+      </w:r>
+      <w:proofErr w:type="spellEnd"/>
+      <w:r>
+        <w:rPr>
+          <w:rFonts w:ascii="Helvetica" w:hAnsi="Helvetica"/>
+          <w:lang w:val="en-GB"/>
+        </w:rPr>
+        <w:t xml:space="preserve"> don't expect anything to change really.</w:t>
       </w:r>
       <w:r>
         <w:rPr>
@@ -2389,92 +2980,147 @@
           <w:lang w:val="en-GB"/>
         </w:rPr>
         <w:br w:type="column"/>
-        <w:t>We can calculate BIC scores for the model, and the nested model of two parameters (fixing alpha_M = 1/2).</w:t>
-      </w:r>
-    </w:p>
-    <w:p>
-      <w:pPr>
-        <w:tabs>
-          <w:tab w:val="right" w:pos="8300"/>
-        </w:tabs>
-        <w:rPr>
-          <w:rFonts w:ascii="Helvetica" w:hAnsi="Helvetica"/>
-          <w:lang w:val="en-GB"/>
-        </w:rPr>
-      </w:pPr>
-    </w:p>
-    <w:p>
-      <w:pPr>
-        <w:rPr>
-          <w:rFonts w:ascii="Courier New" w:hAnsi="Courier New"/>
-          <w:b/>
-          <w:color w:val="808080" w:themeColor="background1" w:themeShade="80"/>
-          <w:lang w:val="en-GB"/>
-        </w:rPr>
-      </w:pPr>
-      <w:r>
-        <w:rPr>
-          <w:rFonts w:ascii="Courier New" w:hAnsi="Courier New"/>
-          <w:b/>
-          <w:color w:val="808080" w:themeColor="background1" w:themeShade="80"/>
-          <w:lang w:val="en-GB"/>
-        </w:rPr>
-        <w:t xml:space="preserve">BIC(co2)       = 44.49   = 51.67   </w:t>
-      </w:r>
-    </w:p>
-    <w:p>
-      <w:pPr>
-        <w:rPr>
-          <w:rFonts w:ascii="Courier New" w:hAnsi="Courier New"/>
-          <w:b/>
-          <w:color w:val="808080" w:themeColor="background1" w:themeShade="80"/>
-          <w:lang w:val="en-GB"/>
-        </w:rPr>
-      </w:pPr>
-      <w:r>
-        <w:rPr>
-          <w:rFonts w:ascii="Courier New" w:hAnsi="Courier New"/>
-          <w:b/>
-          <w:color w:val="808080" w:themeColor="background1" w:themeShade="80"/>
-          <w:lang w:val="en-GB"/>
-        </w:rPr>
-        <w:t xml:space="preserve">BIC(co3)       = 43.04   = 52.29 </w:t>
-      </w:r>
-    </w:p>
-    <w:p>
-      <w:pPr>
-        <w:tabs>
-          <w:tab w:val="right" w:pos="8300"/>
-        </w:tabs>
-        <w:rPr>
-          <w:rFonts w:ascii="Helvetica" w:hAnsi="Helvetica"/>
-          <w:lang w:val="en-GB"/>
-        </w:rPr>
-      </w:pPr>
-    </w:p>
-    <w:p>
-      <w:pPr>
-        <w:tabs>
-          <w:tab w:val="right" w:pos="8300"/>
-        </w:tabs>
-        <w:rPr>
-          <w:rFonts w:ascii="Helvetica" w:hAnsi="Helvetica"/>
-          <w:lang w:val="en-GB"/>
-        </w:rPr>
-      </w:pPr>
-      <w:r>
-        <w:rPr>
-          <w:rFonts w:ascii="Helvetica" w:hAnsi="Helvetica"/>
-          <w:lang w:val="en-GB"/>
-        </w:rPr>
-        <w:t xml:space="preserve">This fittings are </w:t>
-      </w:r>
-      <w:r>
-        <w:rPr>
-          <w:rFonts w:ascii="Helvetica" w:hAnsi="Helvetica"/>
-          <w:lang w:val="en-GB"/>
-        </w:rPr>
-        <w:t>better than for the TARGET model! However the main effects are much less strong here. A</w:t>
+        <w:t xml:space="preserve">We can calculate BIC scores for the model, and the nested model of two parameters (fixing </w:t>
+      </w:r>
+      <w:proofErr w:type="spellStart"/>
+      <w:r>
+        <w:rPr>
+          <w:rFonts w:ascii="Helvetica" w:hAnsi="Helvetica"/>
+          <w:lang w:val="en-GB"/>
+        </w:rPr>
+        <w:t>alpha_M</w:t>
+      </w:r>
+      <w:proofErr w:type="spellEnd"/>
+      <w:r>
+        <w:rPr>
+          <w:rFonts w:ascii="Helvetica" w:hAnsi="Helvetica"/>
+          <w:lang w:val="en-GB"/>
+        </w:rPr>
+        <w:t xml:space="preserve"> = 1/2).</w:t>
+      </w:r>
+    </w:p>
+    <w:p>
+      <w:pPr>
+        <w:tabs>
+          <w:tab w:val="right" w:pos="8300"/>
+        </w:tabs>
+        <w:rPr>
+          <w:rFonts w:ascii="Helvetica" w:hAnsi="Helvetica"/>
+          <w:lang w:val="en-GB"/>
+        </w:rPr>
+      </w:pPr>
+    </w:p>
+    <w:p>
+      <w:pPr>
+        <w:rPr>
+          <w:rFonts w:ascii="Courier New" w:hAnsi="Courier New"/>
+          <w:b/>
+          <w:color w:val="808080" w:themeColor="background1" w:themeShade="80"/>
+          <w:lang w:val="en-GB"/>
+        </w:rPr>
+      </w:pPr>
+      <w:proofErr w:type="gramStart"/>
+      <w:r>
+        <w:rPr>
+          <w:rFonts w:ascii="Courier New" w:hAnsi="Courier New"/>
+          <w:b/>
+          <w:color w:val="808080" w:themeColor="background1" w:themeShade="80"/>
+          <w:lang w:val="en-GB"/>
+        </w:rPr>
+        <w:t>BIC(</w:t>
+      </w:r>
+      <w:proofErr w:type="gramEnd"/>
+      <w:r>
+        <w:rPr>
+          <w:rFonts w:ascii="Courier New" w:hAnsi="Courier New"/>
+          <w:b/>
+          <w:color w:val="808080" w:themeColor="background1" w:themeShade="80"/>
+          <w:lang w:val="en-GB"/>
+        </w:rPr>
+        <w:t xml:space="preserve">co2)       = 44.49   = 51.67   </w:t>
+      </w:r>
+    </w:p>
+    <w:p>
+      <w:pPr>
+        <w:rPr>
+          <w:rFonts w:ascii="Courier New" w:hAnsi="Courier New"/>
+          <w:b/>
+          <w:color w:val="808080" w:themeColor="background1" w:themeShade="80"/>
+          <w:lang w:val="en-GB"/>
+        </w:rPr>
+      </w:pPr>
+      <w:proofErr w:type="gramStart"/>
+      <w:r>
+        <w:rPr>
+          <w:rFonts w:ascii="Courier New" w:hAnsi="Courier New"/>
+          <w:b/>
+          <w:color w:val="808080" w:themeColor="background1" w:themeShade="80"/>
+          <w:lang w:val="en-GB"/>
+        </w:rPr>
+        <w:t>BIC(</w:t>
+      </w:r>
+      <w:proofErr w:type="gramEnd"/>
+      <w:r>
+        <w:rPr>
+          <w:rFonts w:ascii="Courier New" w:hAnsi="Courier New"/>
+          <w:b/>
+          <w:color w:val="808080" w:themeColor="background1" w:themeShade="80"/>
+          <w:lang w:val="en-GB"/>
+        </w:rPr>
+        <w:t xml:space="preserve">co3)       = 43.04   = 52.29 </w:t>
+      </w:r>
+    </w:p>
+    <w:p>
+      <w:pPr>
+        <w:tabs>
+          <w:tab w:val="right" w:pos="8300"/>
+        </w:tabs>
+        <w:rPr>
+          <w:rFonts w:ascii="Helvetica" w:hAnsi="Helvetica"/>
+          <w:lang w:val="en-GB"/>
+        </w:rPr>
+      </w:pPr>
+    </w:p>
+    <w:p>
+      <w:pPr>
+        <w:tabs>
+          <w:tab w:val="right" w:pos="8300"/>
+        </w:tabs>
+        <w:rPr>
+          <w:rFonts w:ascii="Helvetica" w:hAnsi="Helvetica"/>
+          <w:lang w:val="en-GB"/>
+        </w:rPr>
+      </w:pPr>
+      <w:proofErr w:type="gramStart"/>
+      <w:r>
+        <w:rPr>
+          <w:rFonts w:ascii="Helvetica" w:hAnsi="Helvetica"/>
+          <w:lang w:val="en-GB"/>
+        </w:rPr>
+        <w:t>This fittings</w:t>
+      </w:r>
+      <w:proofErr w:type="gramEnd"/>
+      <w:r>
+        <w:rPr>
+          <w:rFonts w:ascii="Helvetica" w:hAnsi="Helvetica"/>
+          <w:lang w:val="en-GB"/>
+        </w:rPr>
+        <w:t xml:space="preserve"> are </w:t>
+      </w:r>
+      <w:r>
+        <w:rPr>
+          <w:rFonts w:ascii="Helvetica" w:hAnsi="Helvetica"/>
+          <w:lang w:val="en-GB"/>
+        </w:rPr>
+        <w:t xml:space="preserve">better than for the TARGET model! However the main effects are much less strong here. </w:t>
+      </w:r>
+      <w:proofErr w:type="gramStart"/>
+      <w:r>
+        <w:rPr>
+          <w:rFonts w:ascii="Helvetica" w:hAnsi="Helvetica"/>
+          <w:lang w:val="en-GB"/>
+        </w:rPr>
+        <w:t>A</w:t>
       </w:r>
       <w:r>
         <w:rPr>
@@ -2490,12 +3136,14 @@
         </w:rPr>
         <w:t xml:space="preserve"> significant.</w:t>
       </w:r>
-    </w:p>
-    <w:p>
-      <w:pPr>
-        <w:tabs>
-          <w:tab w:val="right" w:pos="8300"/>
-        </w:tabs>
+      <w:proofErr w:type="gramEnd"/>
+    </w:p>
+    <w:p>
+      <w:pPr>
+        <w:tabs>
+          <w:tab w:val="right" w:pos="8300"/>
+        </w:tabs>
+        <w:jc w:val="center"/>
         <w:rPr>
           <w:rFonts w:ascii="Helvetica" w:hAnsi="Helvetica"/>
           <w:lang w:val="en-GB"/>
@@ -2565,6 +3213,392 @@
           </wp:inline>
         </w:drawing>
       </w:r>
+    </w:p>
+    <w:p>
+      <w:pPr>
+        <w:tabs>
+          <w:tab w:val="right" w:pos="8300"/>
+        </w:tabs>
+        <w:rPr>
+          <w:rFonts w:ascii="Helvetica" w:hAnsi="Helvetica"/>
+          <w:lang w:val="en-GB"/>
+        </w:rPr>
+      </w:pPr>
+    </w:p>
+    <w:p>
+      <w:pPr>
+        <w:tabs>
+          <w:tab w:val="right" w:pos="8300"/>
+        </w:tabs>
+        <w:rPr>
+          <w:rFonts w:ascii="Helvetica" w:hAnsi="Helvetica"/>
+          <w:i/>
+          <w:lang w:val="en-GB"/>
+        </w:rPr>
+      </w:pPr>
+      <w:r>
+        <w:rPr>
+          <w:rFonts w:ascii="Helvetica" w:hAnsi="Helvetica"/>
+          <w:lang w:val="en-GB"/>
+        </w:rPr>
+        <w:t xml:space="preserve">To test significance, we can use a </w:t>
+      </w:r>
+      <w:proofErr w:type="spellStart"/>
+      <w:r>
+        <w:rPr>
+          <w:rFonts w:ascii="Helvetica" w:hAnsi="Helvetica"/>
+          <w:i/>
+          <w:lang w:val="en-GB"/>
+        </w:rPr>
+        <w:t>Wilcoxon</w:t>
+      </w:r>
+      <w:proofErr w:type="spellEnd"/>
+      <w:r>
+        <w:rPr>
+          <w:rFonts w:ascii="Helvetica" w:hAnsi="Helvetica"/>
+          <w:i/>
+          <w:lang w:val="en-GB"/>
+        </w:rPr>
+        <w:t xml:space="preserve"> rank sum test</w:t>
+      </w:r>
+      <w:r>
+        <w:rPr>
+          <w:rFonts w:ascii="Helvetica" w:hAnsi="Helvetica"/>
+          <w:i/>
+          <w:lang w:val="en-GB"/>
+        </w:rPr>
+        <w:t>:</w:t>
+      </w:r>
+    </w:p>
+    <w:p>
+      <w:pPr>
+        <w:tabs>
+          <w:tab w:val="right" w:pos="8300"/>
+        </w:tabs>
+        <w:rPr>
+          <w:rFonts w:ascii="Courier New" w:hAnsi="Courier New"/>
+          <w:i/>
+          <w:lang w:val="en-GB"/>
+        </w:rPr>
+      </w:pPr>
+      <w:proofErr w:type="gramStart"/>
+      <w:r>
+        <w:rPr>
+          <w:rStyle w:val="st"/>
+          <w:rFonts w:ascii="Courier New" w:hAnsi="Courier New"/>
+          <w:color w:val="808080" w:themeColor="background1" w:themeShade="80"/>
+        </w:rPr>
+        <w:t>p</w:t>
+      </w:r>
+      <w:proofErr w:type="gramEnd"/>
+      <w:r>
+        <w:rPr>
+          <w:rStyle w:val="st"/>
+          <w:rFonts w:ascii="Courier New" w:hAnsi="Courier New"/>
+          <w:color w:val="808080" w:themeColor="background1" w:themeShade="80"/>
+        </w:rPr>
+        <w:t>(α</w:t>
+      </w:r>
+      <w:r>
+        <w:rPr>
+          <w:rStyle w:val="st"/>
+          <w:rFonts w:ascii="Courier New" w:hAnsi="Courier New"/>
+          <w:color w:val="808080" w:themeColor="background1" w:themeShade="80"/>
+          <w:vertAlign w:val="subscript"/>
+        </w:rPr>
+        <w:t>M</w:t>
+      </w:r>
+      <w:r>
+        <w:rPr>
+          <w:rStyle w:val="st"/>
+          <w:rFonts w:ascii="Courier New" w:hAnsi="Courier New"/>
+          <w:color w:val="808080" w:themeColor="background1" w:themeShade="80"/>
+        </w:rPr>
+        <w:t>) = 0.19422</w:t>
+      </w:r>
+    </w:p>
+    <w:p>
+      <w:pPr>
+        <w:tabs>
+          <w:tab w:val="right" w:pos="8300"/>
+        </w:tabs>
+        <w:rPr>
+          <w:rFonts w:ascii="Courier New" w:hAnsi="Courier New"/>
+          <w:i/>
+          <w:lang w:val="en-GB"/>
+        </w:rPr>
+      </w:pPr>
+      <w:proofErr w:type="gramStart"/>
+      <w:r>
+        <w:rPr>
+          <w:rStyle w:val="st"/>
+          <w:rFonts w:ascii="Courier New" w:hAnsi="Courier New"/>
+          <w:color w:val="808080" w:themeColor="background1" w:themeShade="80"/>
+        </w:rPr>
+        <w:t>p</w:t>
+      </w:r>
+      <w:proofErr w:type="gramEnd"/>
+      <w:r>
+        <w:rPr>
+          <w:rStyle w:val="st"/>
+          <w:rFonts w:ascii="Courier New" w:hAnsi="Courier New"/>
+          <w:color w:val="808080" w:themeColor="background1" w:themeShade="80"/>
+        </w:rPr>
+        <w:t>(α</w:t>
+      </w:r>
+      <w:r>
+        <w:rPr>
+          <w:rStyle w:val="st"/>
+          <w:rFonts w:ascii="Courier New" w:hAnsi="Courier New"/>
+          <w:color w:val="808080" w:themeColor="background1" w:themeShade="80"/>
+          <w:vertAlign w:val="subscript"/>
+        </w:rPr>
+        <w:t>R</w:t>
+      </w:r>
+      <w:r>
+        <w:rPr>
+          <w:rStyle w:val="st"/>
+          <w:rFonts w:ascii="Courier New" w:hAnsi="Courier New"/>
+          <w:color w:val="808080" w:themeColor="background1" w:themeShade="80"/>
+        </w:rPr>
+        <w:t>) = 0.20410</w:t>
+      </w:r>
+    </w:p>
+    <w:p>
+      <w:pPr>
+        <w:tabs>
+          <w:tab w:val="right" w:pos="8300"/>
+        </w:tabs>
+        <w:rPr>
+          <w:rStyle w:val="st"/>
+          <w:rFonts w:ascii="Courier New" w:hAnsi="Courier New"/>
+          <w:color w:val="808080" w:themeColor="background1" w:themeShade="80"/>
+        </w:rPr>
+      </w:pPr>
+      <w:proofErr w:type="gramStart"/>
+      <w:r>
+        <w:rPr>
+          <w:rStyle w:val="st"/>
+          <w:rFonts w:ascii="Courier New" w:hAnsi="Courier New"/>
+          <w:color w:val="808080" w:themeColor="background1" w:themeShade="80"/>
+        </w:rPr>
+        <w:t>p</w:t>
+      </w:r>
+      <w:proofErr w:type="gramEnd"/>
+      <w:r>
+        <w:rPr>
+          <w:rStyle w:val="st"/>
+          <w:rFonts w:ascii="Courier New" w:hAnsi="Courier New"/>
+          <w:color w:val="808080" w:themeColor="background1" w:themeShade="80"/>
+        </w:rPr>
+        <w:t>(τ) = 0.27705</w:t>
+      </w:r>
+    </w:p>
+    <w:p>
+      <w:pPr>
+        <w:tabs>
+          <w:tab w:val="right" w:pos="8300"/>
+        </w:tabs>
+        <w:rPr>
+          <w:rFonts w:ascii="Helvetica" w:hAnsi="Helvetica"/>
+          <w:lang w:val="en-GB"/>
+        </w:rPr>
+      </w:pPr>
+    </w:p>
+    <w:p>
+      <w:pPr>
+        <w:tabs>
+          <w:tab w:val="right" w:pos="8300"/>
+        </w:tabs>
+        <w:rPr>
+          <w:rFonts w:ascii="Helvetica" w:hAnsi="Helvetica"/>
+          <w:lang w:val="en-GB"/>
+        </w:rPr>
+      </w:pPr>
+      <w:r>
+        <w:rPr>
+          <w:rFonts w:ascii="Helvetica" w:hAnsi="Helvetica"/>
+          <w:lang w:val="en-GB"/>
+        </w:rPr>
+        <w:t>See? Nothing significant.</w:t>
+      </w:r>
+    </w:p>
+    <w:p>
+      <w:pPr>
+        <w:tabs>
+          <w:tab w:val="right" w:pos="8300"/>
+        </w:tabs>
+        <w:rPr>
+          <w:rFonts w:ascii="Helvetica" w:hAnsi="Helvetica"/>
+          <w:lang w:val="en-GB"/>
+        </w:rPr>
+      </w:pPr>
+    </w:p>
+    <w:p>
+      <w:pPr>
+        <w:tabs>
+          <w:tab w:val="right" w:pos="8300"/>
+        </w:tabs>
+        <w:rPr>
+          <w:rFonts w:ascii="Helvetica" w:hAnsi="Helvetica"/>
+          <w:lang w:val="en-GB"/>
+        </w:rPr>
+      </w:pPr>
+    </w:p>
+    <w:p>
+      <w:pPr>
+        <w:tabs>
+          <w:tab w:val="right" w:pos="8300"/>
+        </w:tabs>
+        <w:rPr>
+          <w:rFonts w:ascii="Helvetica" w:hAnsi="Helvetica"/>
+          <w:lang w:val="en-GB"/>
+        </w:rPr>
+      </w:pPr>
+      <w:r>
+        <w:rPr>
+          <w:rFonts w:ascii="Helvetica" w:hAnsi="Helvetica"/>
+          <w:lang w:val="en-GB"/>
+        </w:rPr>
+        <w:t xml:space="preserve">Finally, we can design a model </w:t>
+      </w:r>
+      <w:proofErr w:type="gramStart"/>
+      <w:r>
+        <w:rPr>
+          <w:rFonts w:ascii="Helvetica" w:hAnsi="Helvetica"/>
+          <w:lang w:val="en-GB"/>
+        </w:rPr>
+        <w:t>who's</w:t>
+      </w:r>
+      <w:proofErr w:type="gramEnd"/>
+      <w:r>
+        <w:rPr>
+          <w:rFonts w:ascii="Helvetica" w:hAnsi="Helvetica"/>
+          <w:lang w:val="en-GB"/>
+        </w:rPr>
+        <w:t xml:space="preserve"> learning rate depend both on TARGET and PERFORMANCE.</w:t>
+      </w:r>
+    </w:p>
+    <w:p>
+      <w:pPr>
+        <w:rPr>
+          <w:rFonts w:ascii="Helvetica" w:hAnsi="Helvetica"/>
+          <w:b/>
+          <w:lang w:val="en-GB"/>
+        </w:rPr>
+      </w:pPr>
+      <w:r>
+        <w:rPr>
+          <w:rFonts w:ascii="Helvetica" w:hAnsi="Helvetica"/>
+          <w:lang w:val="en-GB"/>
+        </w:rPr>
+        <w:br w:type="column"/>
+      </w:r>
+      <w:r>
+        <w:rPr>
+          <w:rFonts w:ascii="Helvetica" w:hAnsi="Helvetica"/>
+          <w:b/>
+          <w:lang w:val="en-GB"/>
+        </w:rPr>
+        <w:t>Model analysis – TARGET &amp; PERFORMANCE</w:t>
+      </w:r>
+    </w:p>
+    <w:p>
+      <w:pPr>
+        <w:rPr>
+          <w:rFonts w:ascii="Helvetica" w:hAnsi="Helvetica"/>
+          <w:b/>
+          <w:lang w:val="en-GB"/>
+        </w:rPr>
+      </w:pPr>
+    </w:p>
+    <w:p>
+      <w:pPr>
+        <w:tabs>
+          <w:tab w:val="right" w:pos="8300"/>
+        </w:tabs>
+        <w:rPr>
+          <w:rFonts w:ascii="Helvetica" w:hAnsi="Helvetica"/>
+          <w:lang w:val="en-GB"/>
+        </w:rPr>
+      </w:pPr>
+      <w:r>
+        <w:rPr>
+          <w:rFonts w:ascii="Helvetica" w:hAnsi="Helvetica"/>
+          <w:lang w:val="en-GB"/>
+        </w:rPr>
+        <w:t xml:space="preserve">This is the fitting landscape for a model that has different learning rates for everything. In this case, we have </w:t>
+      </w:r>
+      <w:r>
+        <w:rPr>
+          <w:rStyle w:val="st"/>
+          <w:rFonts w:ascii="Helvetica" w:hAnsi="Helvetica"/>
+          <w:color w:val="808080" w:themeColor="background1" w:themeShade="80"/>
+        </w:rPr>
+        <w:t>α</w:t>
+      </w:r>
+      <w:r>
+        <w:rPr>
+          <w:rStyle w:val="st"/>
+          <w:rFonts w:ascii="Helvetica" w:hAnsi="Helvetica"/>
+          <w:color w:val="808080" w:themeColor="background1" w:themeShade="80"/>
+          <w:vertAlign w:val="subscript"/>
+        </w:rPr>
+        <w:t>RC</w:t>
+      </w:r>
+      <w:r>
+        <w:rPr>
+          <w:rFonts w:ascii="Helvetica" w:hAnsi="Helvetica"/>
+          <w:lang w:val="en-GB"/>
+        </w:rPr>
+        <w:t xml:space="preserve"> and </w:t>
+      </w:r>
+      <w:r>
+        <w:rPr>
+          <w:rStyle w:val="st"/>
+          <w:rFonts w:ascii="Helvetica" w:hAnsi="Helvetica"/>
+          <w:color w:val="808080" w:themeColor="background1" w:themeShade="80"/>
+        </w:rPr>
+        <w:t>α</w:t>
+      </w:r>
+      <w:r>
+        <w:rPr>
+          <w:rStyle w:val="st"/>
+          <w:rFonts w:ascii="Helvetica" w:hAnsi="Helvetica"/>
+          <w:color w:val="808080" w:themeColor="background1" w:themeShade="80"/>
+          <w:vertAlign w:val="subscript"/>
+        </w:rPr>
+        <w:t>RT</w:t>
+      </w:r>
+      <w:r>
+        <w:rPr>
+          <w:rFonts w:ascii="Helvetica" w:hAnsi="Helvetica"/>
+          <w:lang w:val="en-GB"/>
+        </w:rPr>
+        <w:t xml:space="preserve"> ("correct" and "target" respectively), with 4 parameters in total.</w:t>
+      </w:r>
+    </w:p>
+    <w:p>
+      <w:pPr>
+        <w:tabs>
+          <w:tab w:val="right" w:pos="8300"/>
+        </w:tabs>
+        <w:rPr>
+          <w:rFonts w:ascii="Helvetica" w:hAnsi="Helvetica"/>
+          <w:lang w:val="en-GB"/>
+        </w:rPr>
+      </w:pPr>
+    </w:p>
+    <w:p>
+      <w:pPr>
+        <w:tabs>
+          <w:tab w:val="right" w:pos="8300"/>
+        </w:tabs>
+        <w:rPr>
+          <w:rFonts w:ascii="Helvetica" w:hAnsi="Helvetica"/>
+          <w:lang w:val="en-GB"/>
+        </w:rPr>
+      </w:pPr>
       <w:r>
         <w:rPr>
           <w:rFonts w:ascii="Helvetica" w:hAnsi="Helvetica"/>
@@ -2572,9 +3606,9 @@
         </w:rPr>
         <w:drawing>
           <wp:inline distT="0" distB="0" distL="0" distR="0">
-            <wp:extent cx="2571454" cy="3327400"/>
+            <wp:extent cx="5270500" cy="6819900"/>
             <wp:effectExtent l="0" t="0" r="0" b="0"/>
-            <wp:docPr id="18" name="Picture 17" descr=":plots:alphas2_co3.pdf"/>
+            <wp:docPr id="19" name="Picture 18" descr=":plots:fitscape_taco4.pdf"/>
             <wp:cNvGraphicFramePr>
               <a:graphicFrameLocks xmlns:a="http://schemas.openxmlformats.org/drawingml/2006/main" noChangeAspect="1"/>
             </wp:cNvGraphicFramePr>
@@ -2582,7 +3616,7 @@
               <a:graphicData uri="http://schemas.openxmlformats.org/drawingml/2006/picture">
                 <pic:pic xmlns:pic="http://schemas.openxmlformats.org/drawingml/2006/picture">
                   <pic:nvPicPr>
-                    <pic:cNvPr id="0" name="Picture 17" descr=":plots:alphas2_co3.pdf"/>
+                    <pic:cNvPr id="0" name="Picture 18" descr=":plots:fitscape_taco4.pdf"/>
                     <pic:cNvPicPr>
                       <a:picLocks noChangeAspect="1" noChangeArrowheads="1"/>
                     </pic:cNvPicPr>
@@ -2610,7 +3644,7 @@
                   <pic:spPr bwMode="auto">
                     <a:xfrm>
                       <a:off x="0" y="0"/>
-                      <a:ext cx="2572100" cy="3328236"/>
+                      <a:ext cx="5270500" cy="6819900"/>
                     </a:xfrm>
                     <a:prstGeom prst="rect">
                       <a:avLst/>
@@ -2645,37 +3679,1238 @@
           <w:rFonts w:ascii="Helvetica" w:hAnsi="Helvetica"/>
           <w:lang w:val="en-GB"/>
         </w:rPr>
-        <w:t xml:space="preserve">Finally, we can design a model </w:t>
-      </w:r>
-      <w:r>
-        <w:rPr>
-          <w:rFonts w:ascii="Helvetica" w:hAnsi="Helvetica"/>
-          <w:lang w:val="en-GB"/>
-        </w:rPr>
-        <w:t>who's learning rate depend both on TARGET and PERFORMANCE.</w:t>
-      </w:r>
-    </w:p>
-    <w:p>
-      <w:pPr>
-        <w:tabs>
-          <w:tab w:val="right" w:pos="8300"/>
-        </w:tabs>
-        <w:rPr>
-          <w:rFonts w:ascii="Helvetica" w:hAnsi="Helvetica"/>
-          <w:lang w:val="en-GB"/>
-        </w:rPr>
-      </w:pPr>
-    </w:p>
-    <w:p>
-      <w:pPr>
-        <w:tabs>
-          <w:tab w:val="right" w:pos="8300"/>
-        </w:tabs>
-        <w:rPr>
-          <w:rFonts w:ascii="Helvetica" w:hAnsi="Helvetica"/>
-          <w:lang w:val="en-GB"/>
-        </w:rPr>
-      </w:pPr>
+        <w:br w:type="column"/>
+      </w:r>
+    </w:p>
+    <w:p>
+      <w:pPr>
+        <w:tabs>
+          <w:tab w:val="right" w:pos="8300"/>
+        </w:tabs>
+        <w:rPr>
+          <w:rFonts w:ascii="Helvetica" w:hAnsi="Helvetica"/>
+          <w:lang w:val="en-GB"/>
+        </w:rPr>
+      </w:pPr>
+    </w:p>
+    <w:p>
+      <w:pPr>
+        <w:tabs>
+          <w:tab w:val="right" w:pos="8300"/>
+        </w:tabs>
+        <w:rPr>
+          <w:rFonts w:ascii="Helvetica" w:hAnsi="Helvetica"/>
+          <w:lang w:val="en-GB"/>
+        </w:rPr>
+      </w:pPr>
+    </w:p>
+    <w:p>
+      <w:pPr>
+        <w:tabs>
+          <w:tab w:val="right" w:pos="8300"/>
+        </w:tabs>
+        <w:rPr>
+          <w:rFonts w:ascii="Helvetica" w:hAnsi="Helvetica"/>
+          <w:lang w:val="en-GB"/>
+        </w:rPr>
+      </w:pPr>
+    </w:p>
+    <w:p>
+      <w:pPr>
+        <w:tabs>
+          <w:tab w:val="right" w:pos="8300"/>
+        </w:tabs>
+        <w:jc w:val="center"/>
+        <w:rPr>
+          <w:rFonts w:ascii="Helvetica" w:hAnsi="Helvetica"/>
+          <w:lang w:val="en-GB"/>
+        </w:rPr>
+      </w:pPr>
+      <w:r>
+        <w:rPr>
+          <w:rFonts w:ascii="Helvetica" w:hAnsi="Helvetica"/>
+          <w:noProof/>
+        </w:rPr>
+        <w:drawing>
+          <wp:inline distT="0" distB="0" distL="0" distR="0">
+            <wp:extent cx="4114800" cy="5324452"/>
+            <wp:effectExtent l="0" t="0" r="0" b="0"/>
+            <wp:docPr id="20" name="Picture 19" descr=":plots:alphas1_taco4.pdf"/>
+            <wp:cNvGraphicFramePr>
+              <a:graphicFrameLocks xmlns:a="http://schemas.openxmlformats.org/drawingml/2006/main" noChangeAspect="1"/>
+            </wp:cNvGraphicFramePr>
+            <a:graphic xmlns:a="http://schemas.openxmlformats.org/drawingml/2006/main">
+              <a:graphicData uri="http://schemas.openxmlformats.org/drawingml/2006/picture">
+                <pic:pic xmlns:pic="http://schemas.openxmlformats.org/drawingml/2006/picture">
+                  <pic:nvPicPr>
+                    <pic:cNvPr id="0" name="Picture 19" descr=":plots:alphas1_taco4.pdf"/>
+                    <pic:cNvPicPr>
+                      <a:picLocks noChangeAspect="1" noChangeArrowheads="1"/>
+                    </pic:cNvPicPr>
+                  </pic:nvPicPr>
+                  <ve:AlternateContent>
+                    <ve:Choice xmlns:ma="http://schemas.microsoft.com/office/mac/drawingml/2008/main" Requires="ma">
+                      <pic:blipFill>
+                        <a:blip r:embed="rId20"/>
+                        <a:srcRect/>
+                        <a:stretch>
+                          <a:fillRect/>
+                        </a:stretch>
+                      </pic:blipFill>
+                    </ve:Choice>
+                    <ve:Fallback>
+                      <pic:blipFill>
+                        <a:blip r:embed="rId21"/>
+                        <a:srcRect/>
+                        <a:stretch>
+                          <a:fillRect/>
+                        </a:stretch>
+                      </pic:blipFill>
+                    </ve:Fallback>
+                  </ve:AlternateContent>
+                  <pic:spPr bwMode="auto">
+                    <a:xfrm>
+                      <a:off x="0" y="0"/>
+                      <a:ext cx="4114800" cy="5324452"/>
+                    </a:xfrm>
+                    <a:prstGeom prst="rect">
+                      <a:avLst/>
+                    </a:prstGeom>
+                    <a:noFill/>
+                    <a:ln w="9525">
+                      <a:noFill/>
+                      <a:miter lim="800000"/>
+                      <a:headEnd/>
+                      <a:tailEnd/>
+                    </a:ln>
+                  </pic:spPr>
+                </pic:pic>
+              </a:graphicData>
+            </a:graphic>
+          </wp:inline>
+        </w:drawing>
+      </w:r>
+    </w:p>
+    <w:p>
+      <w:pPr>
+        <w:tabs>
+          <w:tab w:val="right" w:pos="8300"/>
+        </w:tabs>
+        <w:jc w:val="center"/>
+        <w:rPr>
+          <w:rFonts w:ascii="Helvetica" w:hAnsi="Helvetica"/>
+          <w:lang w:val="en-GB"/>
+        </w:rPr>
+      </w:pPr>
+    </w:p>
+    <w:p>
+      <w:pPr>
+        <w:tabs>
+          <w:tab w:val="right" w:pos="8300"/>
+        </w:tabs>
+        <w:rPr>
+          <w:rFonts w:ascii="Helvetica" w:hAnsi="Helvetica"/>
+          <w:i/>
+          <w:lang w:val="en-GB"/>
+        </w:rPr>
+      </w:pPr>
+      <w:r>
+        <w:rPr>
+          <w:rFonts w:ascii="Helvetica" w:hAnsi="Helvetica"/>
+          <w:lang w:val="en-GB"/>
+        </w:rPr>
+        <w:t xml:space="preserve">To test significance, we can use a </w:t>
+      </w:r>
+      <w:proofErr w:type="spellStart"/>
+      <w:r>
+        <w:rPr>
+          <w:rFonts w:ascii="Helvetica" w:hAnsi="Helvetica"/>
+          <w:i/>
+          <w:lang w:val="en-GB"/>
+        </w:rPr>
+        <w:t>Wilcoxon</w:t>
+      </w:r>
+      <w:proofErr w:type="spellEnd"/>
+      <w:r>
+        <w:rPr>
+          <w:rFonts w:ascii="Helvetica" w:hAnsi="Helvetica"/>
+          <w:i/>
+          <w:lang w:val="en-GB"/>
+        </w:rPr>
+        <w:t xml:space="preserve"> rank sum test</w:t>
+      </w:r>
+      <w:r>
+        <w:rPr>
+          <w:rFonts w:ascii="Helvetica" w:hAnsi="Helvetica"/>
+          <w:i/>
+          <w:lang w:val="en-GB"/>
+        </w:rPr>
+        <w:t>:</w:t>
+      </w:r>
+    </w:p>
+    <w:p>
+      <w:pPr>
+        <w:tabs>
+          <w:tab w:val="right" w:pos="8300"/>
+        </w:tabs>
+        <w:rPr>
+          <w:rStyle w:val="st"/>
+          <w:rFonts w:ascii="Courier New" w:hAnsi="Courier New"/>
+          <w:color w:val="808080" w:themeColor="background1" w:themeShade="80"/>
+        </w:rPr>
+      </w:pPr>
+      <w:proofErr w:type="gramStart"/>
+      <w:r>
+        <w:rPr>
+          <w:rStyle w:val="st"/>
+          <w:rFonts w:ascii="Courier New" w:hAnsi="Courier New"/>
+          <w:color w:val="808080" w:themeColor="background1" w:themeShade="80"/>
+        </w:rPr>
+        <w:t>p</w:t>
+      </w:r>
+      <w:proofErr w:type="gramEnd"/>
+      <w:r>
+        <w:rPr>
+          <w:rStyle w:val="st"/>
+          <w:rFonts w:ascii="Courier New" w:hAnsi="Courier New"/>
+          <w:color w:val="808080" w:themeColor="background1" w:themeShade="80"/>
+        </w:rPr>
+        <w:t>(α</w:t>
+      </w:r>
+      <w:r>
+        <w:rPr>
+          <w:rStyle w:val="st"/>
+          <w:rFonts w:ascii="Courier New" w:hAnsi="Courier New"/>
+          <w:color w:val="808080" w:themeColor="background1" w:themeShade="80"/>
+          <w:vertAlign w:val="subscript"/>
+        </w:rPr>
+        <w:t>M</w:t>
+      </w:r>
+      <w:r>
+        <w:rPr>
+          <w:rStyle w:val="st"/>
+          <w:rFonts w:ascii="Courier New" w:hAnsi="Courier New"/>
+          <w:color w:val="808080" w:themeColor="background1" w:themeShade="80"/>
+        </w:rPr>
+        <w:t xml:space="preserve">) = </w:t>
+      </w:r>
+      <w:r>
+        <w:rPr>
+          <w:rStyle w:val="st"/>
+          <w:rFonts w:ascii="Courier New" w:hAnsi="Courier New"/>
+          <w:color w:val="808080" w:themeColor="background1" w:themeShade="80"/>
+        </w:rPr>
+        <w:t>0.48922</w:t>
+      </w:r>
+    </w:p>
+    <w:p>
+      <w:pPr>
+        <w:tabs>
+          <w:tab w:val="right" w:pos="8300"/>
+        </w:tabs>
+        <w:rPr>
+          <w:rStyle w:val="st"/>
+          <w:rFonts w:ascii="Courier New" w:hAnsi="Courier New"/>
+          <w:color w:val="808080" w:themeColor="background1" w:themeShade="80"/>
+        </w:rPr>
+      </w:pPr>
+      <w:proofErr w:type="gramStart"/>
+      <w:r>
+        <w:rPr>
+          <w:rStyle w:val="st"/>
+          <w:rFonts w:ascii="Courier New" w:hAnsi="Courier New"/>
+          <w:color w:val="808080" w:themeColor="background1" w:themeShade="80"/>
+        </w:rPr>
+        <w:t>p</w:t>
+      </w:r>
+      <w:proofErr w:type="gramEnd"/>
+      <w:r>
+        <w:rPr>
+          <w:rStyle w:val="st"/>
+          <w:rFonts w:ascii="Courier New" w:hAnsi="Courier New"/>
+          <w:color w:val="808080" w:themeColor="background1" w:themeShade="80"/>
+        </w:rPr>
+        <w:t>(α</w:t>
+      </w:r>
+      <w:r>
+        <w:rPr>
+          <w:rStyle w:val="st"/>
+          <w:rFonts w:ascii="Courier New" w:hAnsi="Courier New"/>
+          <w:color w:val="808080" w:themeColor="background1" w:themeShade="80"/>
+          <w:vertAlign w:val="subscript"/>
+        </w:rPr>
+        <w:t>R</w:t>
+      </w:r>
+      <w:r>
+        <w:rPr>
+          <w:rStyle w:val="st"/>
+          <w:rFonts w:ascii="Courier New" w:hAnsi="Courier New"/>
+          <w:color w:val="808080" w:themeColor="background1" w:themeShade="80"/>
+          <w:vertAlign w:val="subscript"/>
+        </w:rPr>
+        <w:t>T</w:t>
+      </w:r>
+      <w:r>
+        <w:rPr>
+          <w:rStyle w:val="st"/>
+          <w:rFonts w:ascii="Courier New" w:hAnsi="Courier New"/>
+          <w:color w:val="808080" w:themeColor="background1" w:themeShade="80"/>
+        </w:rPr>
+        <w:t xml:space="preserve">) = </w:t>
+      </w:r>
+      <w:r>
+        <w:rPr>
+          <w:rStyle w:val="st"/>
+          <w:rFonts w:ascii="Courier New" w:hAnsi="Courier New"/>
+          <w:color w:val="808080" w:themeColor="background1" w:themeShade="80"/>
+        </w:rPr>
+        <w:t>0.05512</w:t>
+      </w:r>
+    </w:p>
+    <w:p>
+      <w:pPr>
+        <w:tabs>
+          <w:tab w:val="right" w:pos="8300"/>
+        </w:tabs>
+        <w:rPr>
+          <w:rStyle w:val="st"/>
+          <w:rFonts w:ascii="Courier New" w:hAnsi="Courier New"/>
+          <w:color w:val="808080" w:themeColor="background1" w:themeShade="80"/>
+        </w:rPr>
+      </w:pPr>
+      <w:proofErr w:type="gramStart"/>
+      <w:r>
+        <w:rPr>
+          <w:rStyle w:val="st"/>
+          <w:rFonts w:ascii="Courier New" w:hAnsi="Courier New"/>
+          <w:color w:val="808080" w:themeColor="background1" w:themeShade="80"/>
+        </w:rPr>
+        <w:t>p</w:t>
+      </w:r>
+      <w:proofErr w:type="gramEnd"/>
+      <w:r>
+        <w:rPr>
+          <w:rStyle w:val="st"/>
+          <w:rFonts w:ascii="Courier New" w:hAnsi="Courier New"/>
+          <w:color w:val="808080" w:themeColor="background1" w:themeShade="80"/>
+        </w:rPr>
+        <w:t>(α</w:t>
+      </w:r>
+      <w:r>
+        <w:rPr>
+          <w:rStyle w:val="st"/>
+          <w:rFonts w:ascii="Courier New" w:hAnsi="Courier New"/>
+          <w:color w:val="808080" w:themeColor="background1" w:themeShade="80"/>
+          <w:vertAlign w:val="subscript"/>
+        </w:rPr>
+        <w:t>R</w:t>
+      </w:r>
+      <w:r>
+        <w:rPr>
+          <w:rStyle w:val="st"/>
+          <w:rFonts w:ascii="Courier New" w:hAnsi="Courier New"/>
+          <w:color w:val="808080" w:themeColor="background1" w:themeShade="80"/>
+          <w:vertAlign w:val="subscript"/>
+        </w:rPr>
+        <w:t>C</w:t>
+      </w:r>
+      <w:r>
+        <w:rPr>
+          <w:rStyle w:val="st"/>
+          <w:rFonts w:ascii="Courier New" w:hAnsi="Courier New"/>
+          <w:color w:val="808080" w:themeColor="background1" w:themeShade="80"/>
+        </w:rPr>
+        <w:t xml:space="preserve">) = </w:t>
+      </w:r>
+      <w:r>
+        <w:rPr>
+          <w:rStyle w:val="st"/>
+          <w:rFonts w:ascii="Courier New" w:hAnsi="Courier New"/>
+          <w:color w:val="808080" w:themeColor="background1" w:themeShade="80"/>
+        </w:rPr>
+        <w:t xml:space="preserve">0.21860 </w:t>
+      </w:r>
+    </w:p>
+    <w:p>
+      <w:pPr>
+        <w:tabs>
+          <w:tab w:val="right" w:pos="8300"/>
+        </w:tabs>
+        <w:rPr>
+          <w:rStyle w:val="st"/>
+          <w:rFonts w:ascii="Courier New" w:hAnsi="Courier New"/>
+          <w:color w:val="808080" w:themeColor="background1" w:themeShade="80"/>
+        </w:rPr>
+      </w:pPr>
+      <w:proofErr w:type="gramStart"/>
+      <w:r>
+        <w:rPr>
+          <w:rStyle w:val="st"/>
+          <w:rFonts w:ascii="Courier New" w:hAnsi="Courier New"/>
+          <w:color w:val="808080" w:themeColor="background1" w:themeShade="80"/>
+        </w:rPr>
+        <w:t>p</w:t>
+      </w:r>
+      <w:proofErr w:type="gramEnd"/>
+      <w:r>
+        <w:rPr>
+          <w:rStyle w:val="st"/>
+          <w:rFonts w:ascii="Courier New" w:hAnsi="Courier New"/>
+          <w:color w:val="808080" w:themeColor="background1" w:themeShade="80"/>
+        </w:rPr>
+        <w:t xml:space="preserve">(τ) = </w:t>
+      </w:r>
+      <w:r>
+        <w:rPr>
+          <w:rStyle w:val="st"/>
+          <w:rFonts w:ascii="Courier New" w:hAnsi="Courier New"/>
+          <w:color w:val="808080" w:themeColor="background1" w:themeShade="80"/>
+        </w:rPr>
+        <w:t>0.03334</w:t>
+      </w:r>
+    </w:p>
+    <w:p>
+      <w:pPr>
+        <w:tabs>
+          <w:tab w:val="right" w:pos="8300"/>
+        </w:tabs>
+        <w:rPr>
+          <w:rStyle w:val="st"/>
+          <w:rFonts w:ascii="Courier New" w:hAnsi="Courier New"/>
+          <w:color w:val="808080" w:themeColor="background1" w:themeShade="80"/>
+        </w:rPr>
+      </w:pPr>
+    </w:p>
+    <w:p>
+      <w:pPr>
+        <w:tabs>
+          <w:tab w:val="right" w:pos="8300"/>
+        </w:tabs>
+        <w:rPr>
+          <w:rFonts w:ascii="Helvetica" w:hAnsi="Helvetica"/>
+          <w:lang w:val="en-GB"/>
+        </w:rPr>
+      </w:pPr>
+      <w:r>
+        <w:rPr>
+          <w:rFonts w:ascii="Helvetica" w:hAnsi="Helvetica"/>
+          <w:lang w:val="en-GB"/>
+        </w:rPr>
+        <w:t xml:space="preserve">In this case, the effect on </w:t>
+      </w:r>
+      <w:r>
+        <w:rPr>
+          <w:rStyle w:val="st"/>
+          <w:rFonts w:ascii="Helvetica" w:hAnsi="Helvetica"/>
+          <w:color w:val="808080" w:themeColor="background1" w:themeShade="80"/>
+        </w:rPr>
+        <w:t>α</w:t>
+      </w:r>
+      <w:r>
+        <w:rPr>
+          <w:rStyle w:val="st"/>
+          <w:rFonts w:ascii="Helvetica" w:hAnsi="Helvetica"/>
+          <w:color w:val="808080" w:themeColor="background1" w:themeShade="80"/>
+          <w:vertAlign w:val="subscript"/>
+        </w:rPr>
+        <w:t>M</w:t>
+      </w:r>
+      <w:r>
+        <w:rPr>
+          <w:rFonts w:ascii="Helvetica" w:hAnsi="Helvetica"/>
+          <w:lang w:val="en-GB"/>
+        </w:rPr>
+        <w:t xml:space="preserve"> is a lot smaller. Fixing it here would be better justified – though I would need to look at the fitting landscapes and the individual fittings first.</w:t>
+      </w:r>
+    </w:p>
+    <w:p>
+      <w:pPr>
+        <w:tabs>
+          <w:tab w:val="right" w:pos="8300"/>
+        </w:tabs>
+        <w:rPr>
+          <w:rFonts w:ascii="Helvetica" w:hAnsi="Helvetica"/>
+          <w:lang w:val="en-GB"/>
+        </w:rPr>
+      </w:pPr>
+      <w:r>
+        <w:rPr>
+          <w:rFonts w:ascii="Helvetica" w:hAnsi="Helvetica"/>
+          <w:lang w:val="en-GB"/>
+        </w:rPr>
+        <w:t xml:space="preserve">Maybe that would turn the main effect of </w:t>
+      </w:r>
+      <w:r>
+        <w:rPr>
+          <w:rStyle w:val="st"/>
+          <w:rFonts w:ascii="Helvetica" w:hAnsi="Helvetica"/>
+          <w:color w:val="808080" w:themeColor="background1" w:themeShade="80"/>
+        </w:rPr>
+        <w:t>α</w:t>
+      </w:r>
+      <w:r>
+        <w:rPr>
+          <w:rStyle w:val="st"/>
+          <w:rFonts w:ascii="Helvetica" w:hAnsi="Helvetica"/>
+          <w:color w:val="808080" w:themeColor="background1" w:themeShade="80"/>
+          <w:vertAlign w:val="subscript"/>
+        </w:rPr>
+        <w:t>RT</w:t>
+      </w:r>
+      <w:r>
+        <w:rPr>
+          <w:rFonts w:ascii="Helvetica" w:hAnsi="Helvetica"/>
+          <w:lang w:val="en-GB"/>
+        </w:rPr>
+        <w:t xml:space="preserve"> significant.</w:t>
+      </w:r>
+    </w:p>
+    <w:p>
+      <w:pPr>
+        <w:tabs>
+          <w:tab w:val="right" w:pos="8300"/>
+        </w:tabs>
+        <w:rPr>
+          <w:rFonts w:ascii="Helvetica" w:hAnsi="Helvetica"/>
+          <w:b/>
+          <w:lang w:val="en-GB"/>
+        </w:rPr>
+      </w:pPr>
+      <w:r>
+        <w:rPr>
+          <w:rFonts w:ascii="Helvetica" w:hAnsi="Helvetica"/>
+          <w:lang w:val="en-GB"/>
+        </w:rPr>
+        <w:br w:type="column"/>
+      </w:r>
+      <w:r>
+        <w:rPr>
+          <w:rFonts w:ascii="Helvetica" w:hAnsi="Helvetica"/>
+          <w:b/>
+          <w:lang w:val="en-GB"/>
+        </w:rPr>
+        <w:t>BIC scores – summary</w:t>
+      </w:r>
+    </w:p>
+    <w:p>
+      <w:pPr>
+        <w:tabs>
+          <w:tab w:val="right" w:pos="8300"/>
+        </w:tabs>
+        <w:rPr>
+          <w:rFonts w:ascii="Helvetica" w:hAnsi="Helvetica"/>
+          <w:b/>
+          <w:lang w:val="en-GB"/>
+        </w:rPr>
+      </w:pPr>
+    </w:p>
+    <w:p>
+      <w:pPr>
+        <w:tabs>
+          <w:tab w:val="right" w:pos="8300"/>
+        </w:tabs>
+        <w:rPr>
+          <w:rFonts w:ascii="Courier New" w:hAnsi="Courier New"/>
+          <w:color w:val="808080" w:themeColor="background1" w:themeShade="80"/>
+          <w:lang w:val="en-GB"/>
+        </w:rPr>
+      </w:pPr>
+      <w:r>
+        <w:rPr>
+          <w:rFonts w:ascii="Courier New" w:hAnsi="Courier New"/>
+          <w:color w:val="808080" w:themeColor="background1" w:themeShade="80"/>
+          <w:lang w:val="en-GB"/>
+        </w:rPr>
+        <w:t xml:space="preserve">&gt;&gt; </w:t>
+      </w:r>
+      <w:proofErr w:type="spellStart"/>
+      <w:proofErr w:type="gramStart"/>
+      <w:r>
+        <w:rPr>
+          <w:rFonts w:ascii="Courier New" w:hAnsi="Courier New"/>
+          <w:color w:val="808080" w:themeColor="background1" w:themeShade="80"/>
+          <w:lang w:val="en-GB"/>
+        </w:rPr>
+        <w:t>run</w:t>
+      </w:r>
+      <w:proofErr w:type="gramEnd"/>
+      <w:r>
+        <w:rPr>
+          <w:rFonts w:ascii="Courier New" w:hAnsi="Courier New"/>
+          <w:color w:val="808080" w:themeColor="background1" w:themeShade="80"/>
+          <w:lang w:val="en-GB"/>
+        </w:rPr>
+        <w:t>_bic</w:t>
+      </w:r>
+      <w:proofErr w:type="spellEnd"/>
+    </w:p>
+    <w:p>
+      <w:pPr>
+        <w:tabs>
+          <w:tab w:val="right" w:pos="8300"/>
+        </w:tabs>
+        <w:rPr>
+          <w:rFonts w:ascii="Courier New" w:hAnsi="Courier New"/>
+          <w:color w:val="808080" w:themeColor="background1" w:themeShade="80"/>
+          <w:lang w:val="en-GB"/>
+        </w:rPr>
+      </w:pPr>
+    </w:p>
+    <w:p>
+      <w:pPr>
+        <w:tabs>
+          <w:tab w:val="right" w:pos="8300"/>
+        </w:tabs>
+        <w:rPr>
+          <w:rFonts w:ascii="Courier New" w:hAnsi="Courier New"/>
+          <w:color w:val="808080" w:themeColor="background1" w:themeShade="80"/>
+          <w:lang w:val="en-GB"/>
+        </w:rPr>
+      </w:pPr>
+      <w:proofErr w:type="spellStart"/>
+      <w:proofErr w:type="gramStart"/>
+      <w:r>
+        <w:rPr>
+          <w:rFonts w:ascii="Courier New" w:hAnsi="Courier New"/>
+          <w:color w:val="808080" w:themeColor="background1" w:themeShade="80"/>
+          <w:lang w:val="en-GB"/>
+        </w:rPr>
+        <w:t>run</w:t>
+      </w:r>
+      <w:proofErr w:type="gramEnd"/>
+      <w:r>
+        <w:rPr>
+          <w:rFonts w:ascii="Courier New" w:hAnsi="Courier New"/>
+          <w:color w:val="808080" w:themeColor="background1" w:themeShade="80"/>
+          <w:lang w:val="en-GB"/>
+        </w:rPr>
+        <w:t>_bic</w:t>
+      </w:r>
+      <w:proofErr w:type="spellEnd"/>
+      <w:r>
+        <w:rPr>
+          <w:rFonts w:ascii="Courier New" w:hAnsi="Courier New"/>
+          <w:color w:val="808080" w:themeColor="background1" w:themeShade="80"/>
+          <w:lang w:val="en-GB"/>
+        </w:rPr>
+        <w:t>: criterion "@(</w:t>
+      </w:r>
+      <w:proofErr w:type="spellStart"/>
+      <w:r>
+        <w:rPr>
+          <w:rFonts w:ascii="Courier New" w:hAnsi="Courier New"/>
+          <w:color w:val="808080" w:themeColor="background1" w:themeShade="80"/>
+          <w:lang w:val="en-GB"/>
+        </w:rPr>
+        <w:t>ch,co</w:t>
+      </w:r>
+      <w:proofErr w:type="spellEnd"/>
+      <w:r>
+        <w:rPr>
+          <w:rFonts w:ascii="Courier New" w:hAnsi="Courier New"/>
+          <w:color w:val="808080" w:themeColor="background1" w:themeShade="80"/>
+          <w:lang w:val="en-GB"/>
+        </w:rPr>
+        <w:t>)(</w:t>
+      </w:r>
+      <w:proofErr w:type="spellStart"/>
+      <w:r>
+        <w:rPr>
+          <w:rFonts w:ascii="Courier New" w:hAnsi="Courier New"/>
+          <w:color w:val="808080" w:themeColor="background1" w:themeShade="80"/>
+          <w:lang w:val="en-GB"/>
+        </w:rPr>
+        <w:t>ch+co</w:t>
+      </w:r>
+      <w:proofErr w:type="spellEnd"/>
+      <w:r>
+        <w:rPr>
+          <w:rFonts w:ascii="Courier New" w:hAnsi="Courier New"/>
+          <w:color w:val="808080" w:themeColor="background1" w:themeShade="80"/>
+          <w:lang w:val="en-GB"/>
+        </w:rPr>
+        <w:t xml:space="preserve">)*0.5" </w:t>
+      </w:r>
+    </w:p>
+    <w:p>
+      <w:pPr>
+        <w:tabs>
+          <w:tab w:val="right" w:pos="8300"/>
+        </w:tabs>
+        <w:rPr>
+          <w:rFonts w:ascii="Courier New" w:hAnsi="Courier New"/>
+          <w:color w:val="808080" w:themeColor="background1" w:themeShade="80"/>
+          <w:lang w:val="en-GB"/>
+        </w:rPr>
+      </w:pPr>
+    </w:p>
+    <w:p>
+      <w:pPr>
+        <w:tabs>
+          <w:tab w:val="right" w:pos="8300"/>
+        </w:tabs>
+        <w:rPr>
+          <w:rFonts w:ascii="Courier New" w:hAnsi="Courier New"/>
+          <w:color w:val="808080" w:themeColor="background1" w:themeShade="80"/>
+          <w:lang w:val="en-GB"/>
+        </w:rPr>
+      </w:pPr>
+      <w:proofErr w:type="gramStart"/>
+      <w:r>
+        <w:rPr>
+          <w:rFonts w:ascii="Courier New" w:hAnsi="Courier New"/>
+          <w:color w:val="808080" w:themeColor="background1" w:themeShade="80"/>
+          <w:lang w:val="en-GB"/>
+        </w:rPr>
+        <w:t>BIC(</w:t>
+      </w:r>
+      <w:proofErr w:type="gramEnd"/>
+      <w:r>
+        <w:rPr>
+          <w:rFonts w:ascii="Courier New" w:hAnsi="Courier New"/>
+          <w:color w:val="808080" w:themeColor="background1" w:themeShade="80"/>
+          <w:lang w:val="en-GB"/>
+        </w:rPr>
+        <w:t xml:space="preserve">human)     = 30.63   = 31.27   </w:t>
+      </w:r>
+    </w:p>
+    <w:p>
+      <w:pPr>
+        <w:tabs>
+          <w:tab w:val="right" w:pos="8300"/>
+        </w:tabs>
+        <w:rPr>
+          <w:rFonts w:ascii="Courier New" w:hAnsi="Courier New"/>
+          <w:color w:val="808080" w:themeColor="background1" w:themeShade="80"/>
+          <w:lang w:val="en-GB"/>
+        </w:rPr>
+      </w:pPr>
+      <w:proofErr w:type="gramStart"/>
+      <w:r>
+        <w:rPr>
+          <w:rFonts w:ascii="Courier New" w:hAnsi="Courier New"/>
+          <w:color w:val="808080" w:themeColor="background1" w:themeShade="80"/>
+          <w:lang w:val="en-GB"/>
+        </w:rPr>
+        <w:t>BIC(</w:t>
+      </w:r>
+      <w:proofErr w:type="spellStart"/>
+      <w:proofErr w:type="gramEnd"/>
+      <w:r>
+        <w:rPr>
+          <w:rFonts w:ascii="Courier New" w:hAnsi="Courier New"/>
+          <w:color w:val="808080" w:themeColor="background1" w:themeShade="80"/>
+          <w:lang w:val="en-GB"/>
+        </w:rPr>
+        <w:t>hbm</w:t>
+      </w:r>
+      <w:proofErr w:type="spellEnd"/>
+      <w:r>
+        <w:rPr>
+          <w:rFonts w:ascii="Courier New" w:hAnsi="Courier New"/>
+          <w:color w:val="808080" w:themeColor="background1" w:themeShade="80"/>
+          <w:lang w:val="en-GB"/>
+        </w:rPr>
+        <w:t xml:space="preserve">)       = </w:t>
+      </w:r>
+      <w:proofErr w:type="spellStart"/>
+      <w:r>
+        <w:rPr>
+          <w:rFonts w:ascii="Courier New" w:hAnsi="Courier New"/>
+          <w:color w:val="808080" w:themeColor="background1" w:themeShade="80"/>
+          <w:lang w:val="en-GB"/>
+        </w:rPr>
+        <w:t>Inf</w:t>
+      </w:r>
+      <w:proofErr w:type="spellEnd"/>
+      <w:r>
+        <w:rPr>
+          <w:rFonts w:ascii="Courier New" w:hAnsi="Courier New"/>
+          <w:color w:val="808080" w:themeColor="background1" w:themeShade="80"/>
+          <w:lang w:val="en-GB"/>
+        </w:rPr>
+        <w:t xml:space="preserve">     = </w:t>
+      </w:r>
+      <w:proofErr w:type="spellStart"/>
+      <w:r>
+        <w:rPr>
+          <w:rFonts w:ascii="Courier New" w:hAnsi="Courier New"/>
+          <w:color w:val="808080" w:themeColor="background1" w:themeShade="80"/>
+          <w:lang w:val="en-GB"/>
+        </w:rPr>
+        <w:t>Inf</w:t>
+      </w:r>
+      <w:proofErr w:type="spellEnd"/>
+      <w:r>
+        <w:rPr>
+          <w:rFonts w:ascii="Courier New" w:hAnsi="Courier New"/>
+          <w:color w:val="808080" w:themeColor="background1" w:themeShade="80"/>
+          <w:lang w:val="en-GB"/>
+        </w:rPr>
+        <w:t xml:space="preserve">     </w:t>
+      </w:r>
+    </w:p>
+    <w:p>
+      <w:pPr>
+        <w:tabs>
+          <w:tab w:val="right" w:pos="8300"/>
+        </w:tabs>
+        <w:rPr>
+          <w:rFonts w:ascii="Courier New" w:hAnsi="Courier New"/>
+          <w:color w:val="808080" w:themeColor="background1" w:themeShade="80"/>
+          <w:lang w:val="en-GB"/>
+        </w:rPr>
+      </w:pPr>
+      <w:proofErr w:type="gramStart"/>
+      <w:r>
+        <w:rPr>
+          <w:rFonts w:ascii="Courier New" w:hAnsi="Courier New"/>
+          <w:color w:val="808080" w:themeColor="background1" w:themeShade="80"/>
+          <w:lang w:val="en-GB"/>
+        </w:rPr>
+        <w:t>BIC(</w:t>
+      </w:r>
+      <w:proofErr w:type="gramEnd"/>
+      <w:r>
+        <w:rPr>
+          <w:rFonts w:ascii="Courier New" w:hAnsi="Courier New"/>
+          <w:color w:val="808080" w:themeColor="background1" w:themeShade="80"/>
+          <w:lang w:val="en-GB"/>
+        </w:rPr>
+        <w:t xml:space="preserve">ta2)       = 55.71   = 83.68   </w:t>
+      </w:r>
+    </w:p>
+    <w:p>
+      <w:pPr>
+        <w:tabs>
+          <w:tab w:val="right" w:pos="8300"/>
+        </w:tabs>
+        <w:rPr>
+          <w:rFonts w:ascii="Courier New" w:hAnsi="Courier New"/>
+          <w:color w:val="808080" w:themeColor="background1" w:themeShade="80"/>
+          <w:lang w:val="en-GB"/>
+        </w:rPr>
+      </w:pPr>
+      <w:proofErr w:type="gramStart"/>
+      <w:r>
+        <w:rPr>
+          <w:rFonts w:ascii="Courier New" w:hAnsi="Courier New"/>
+          <w:color w:val="808080" w:themeColor="background1" w:themeShade="80"/>
+          <w:lang w:val="en-GB"/>
+        </w:rPr>
+        <w:t>BIC(</w:t>
+      </w:r>
+      <w:proofErr w:type="gramEnd"/>
+      <w:r>
+        <w:rPr>
+          <w:rFonts w:ascii="Courier New" w:hAnsi="Courier New"/>
+          <w:color w:val="808080" w:themeColor="background1" w:themeShade="80"/>
+          <w:lang w:val="en-GB"/>
+        </w:rPr>
+        <w:t xml:space="preserve">ta3)       = 50.00   = 69.73   </w:t>
+      </w:r>
+    </w:p>
+    <w:p>
+      <w:pPr>
+        <w:tabs>
+          <w:tab w:val="right" w:pos="8300"/>
+        </w:tabs>
+        <w:rPr>
+          <w:rFonts w:ascii="Courier New" w:hAnsi="Courier New"/>
+          <w:color w:val="808080" w:themeColor="background1" w:themeShade="80"/>
+          <w:lang w:val="en-GB"/>
+        </w:rPr>
+      </w:pPr>
+      <w:proofErr w:type="gramStart"/>
+      <w:r>
+        <w:rPr>
+          <w:rFonts w:ascii="Courier New" w:hAnsi="Courier New"/>
+          <w:color w:val="808080" w:themeColor="background1" w:themeShade="80"/>
+          <w:lang w:val="en-GB"/>
+        </w:rPr>
+        <w:t>BIC(</w:t>
+      </w:r>
+      <w:proofErr w:type="gramEnd"/>
+      <w:r>
+        <w:rPr>
+          <w:rFonts w:ascii="Courier New" w:hAnsi="Courier New"/>
+          <w:color w:val="808080" w:themeColor="background1" w:themeShade="80"/>
+          <w:lang w:val="en-GB"/>
+        </w:rPr>
+        <w:t xml:space="preserve">co2)       = 44.49   = 51.67   </w:t>
+      </w:r>
+    </w:p>
+    <w:p>
+      <w:pPr>
+        <w:tabs>
+          <w:tab w:val="right" w:pos="8300"/>
+        </w:tabs>
+        <w:rPr>
+          <w:rFonts w:ascii="Courier New" w:hAnsi="Courier New"/>
+          <w:color w:val="808080" w:themeColor="background1" w:themeShade="80"/>
+          <w:lang w:val="en-GB"/>
+        </w:rPr>
+      </w:pPr>
+      <w:proofErr w:type="gramStart"/>
+      <w:r>
+        <w:rPr>
+          <w:rFonts w:ascii="Courier New" w:hAnsi="Courier New"/>
+          <w:color w:val="808080" w:themeColor="background1" w:themeShade="80"/>
+          <w:lang w:val="en-GB"/>
+        </w:rPr>
+        <w:t>BIC(</w:t>
+      </w:r>
+      <w:proofErr w:type="gramEnd"/>
+      <w:r>
+        <w:rPr>
+          <w:rFonts w:ascii="Courier New" w:hAnsi="Courier New"/>
+          <w:color w:val="808080" w:themeColor="background1" w:themeShade="80"/>
+          <w:lang w:val="en-GB"/>
+        </w:rPr>
+        <w:t xml:space="preserve">co3)       = 43.04   = 52.29   </w:t>
+      </w:r>
+    </w:p>
+    <w:p>
+      <w:pPr>
+        <w:tabs>
+          <w:tab w:val="right" w:pos="8300"/>
+        </w:tabs>
+        <w:rPr>
+          <w:rFonts w:ascii="Courier New" w:hAnsi="Courier New"/>
+          <w:color w:val="808080" w:themeColor="background1" w:themeShade="80"/>
+          <w:lang w:val="en-GB"/>
+        </w:rPr>
+      </w:pPr>
+      <w:proofErr w:type="gramStart"/>
+      <w:r>
+        <w:rPr>
+          <w:rFonts w:ascii="Courier New" w:hAnsi="Courier New"/>
+          <w:color w:val="808080" w:themeColor="background1" w:themeShade="80"/>
+          <w:lang w:val="en-GB"/>
+        </w:rPr>
+        <w:t>BIC(</w:t>
+      </w:r>
+      <w:proofErr w:type="gramEnd"/>
+      <w:r>
+        <w:rPr>
+          <w:rFonts w:ascii="Courier New" w:hAnsi="Courier New"/>
+          <w:color w:val="808080" w:themeColor="background1" w:themeShade="80"/>
+          <w:lang w:val="en-GB"/>
+        </w:rPr>
+        <w:t xml:space="preserve">taco4)     = 43.88   = 48.11   </w:t>
+      </w:r>
+    </w:p>
+    <w:p>
+      <w:pPr>
+        <w:tabs>
+          <w:tab w:val="right" w:pos="8300"/>
+        </w:tabs>
+        <w:rPr>
+          <w:rFonts w:ascii="Helvetica" w:hAnsi="Helvetica"/>
+          <w:lang w:val="en-GB"/>
+        </w:rPr>
+      </w:pPr>
+      <w:r>
+        <w:rPr>
+          <w:rFonts w:ascii="Helvetica" w:hAnsi="Helvetica"/>
+          <w:lang w:val="en-GB"/>
+        </w:rPr>
+        <w:t xml:space="preserve"> </w:t>
+      </w:r>
+    </w:p>
+    <w:p>
+      <w:pPr>
+        <w:tabs>
+          <w:tab w:val="right" w:pos="8300"/>
+        </w:tabs>
+        <w:rPr>
+          <w:rFonts w:ascii="Helvetica" w:hAnsi="Helvetica"/>
+          <w:lang w:val="en-GB"/>
+        </w:rPr>
+      </w:pPr>
+      <w:proofErr w:type="gramStart"/>
+      <w:r>
+        <w:rPr>
+          <w:rFonts w:ascii="Helvetica" w:hAnsi="Helvetica"/>
+          <w:lang w:val="en-GB"/>
+        </w:rPr>
+        <w:t>TARGET &amp; CORRECT (4 parameters) wins, even with a grid with worse resolution.</w:t>
+      </w:r>
+      <w:proofErr w:type="gramEnd"/>
+    </w:p>
+    <w:p>
+      <w:pPr>
+        <w:tabs>
+          <w:tab w:val="right" w:pos="8300"/>
+        </w:tabs>
+        <w:rPr>
+          <w:rFonts w:ascii="Helvetica" w:hAnsi="Helvetica"/>
+          <w:b/>
+          <w:lang w:val="en-GB"/>
+        </w:rPr>
+      </w:pPr>
+      <w:r>
+        <w:rPr>
+          <w:rFonts w:ascii="Helvetica" w:hAnsi="Helvetica"/>
+          <w:lang w:val="en-GB"/>
+        </w:rPr>
+        <w:br w:type="column"/>
+      </w:r>
+      <w:r>
+        <w:rPr>
+          <w:rFonts w:ascii="Helvetica" w:hAnsi="Helvetica"/>
+          <w:b/>
+          <w:lang w:val="en-GB"/>
+        </w:rPr>
+        <w:t>Predicting RT with our model</w:t>
+      </w:r>
+    </w:p>
+    <w:p>
+      <w:pPr>
+        <w:tabs>
+          <w:tab w:val="right" w:pos="8300"/>
+        </w:tabs>
+        <w:rPr>
+          <w:rFonts w:ascii="Helvetica" w:hAnsi="Helvetica"/>
+          <w:b/>
+          <w:lang w:val="en-GB"/>
+        </w:rPr>
+      </w:pPr>
+    </w:p>
+    <w:p>
+      <w:pPr>
+        <w:tabs>
+          <w:tab w:val="right" w:pos="8300"/>
+        </w:tabs>
+        <w:rPr>
+          <w:rFonts w:ascii="Helvetica" w:hAnsi="Helvetica"/>
+          <w:b/>
+          <w:lang w:val="en-GB"/>
+        </w:rPr>
+      </w:pPr>
+    </w:p>
+    <w:p>
+      <w:pPr>
+        <w:tabs>
+          <w:tab w:val="right" w:pos="8300"/>
+        </w:tabs>
+        <w:rPr>
+          <w:rFonts w:ascii="Helvetica" w:hAnsi="Helvetica"/>
+          <w:lang w:val="en-GB"/>
+        </w:rPr>
+      </w:pPr>
+      <w:r>
+        <w:rPr>
+          <w:rFonts w:ascii="Helvetica" w:hAnsi="Helvetica"/>
+          <w:lang w:val="en-GB"/>
+        </w:rPr>
+        <w:t xml:space="preserve">We then can take the decision value </w:t>
+      </w:r>
+      <w:r>
+        <w:rPr>
+          <w:rFonts w:ascii="Courier New" w:hAnsi="Courier New"/>
+          <w:color w:val="808080" w:themeColor="background1" w:themeShade="80"/>
+          <w:lang w:val="en-GB"/>
+        </w:rPr>
+        <w:t>|</w:t>
+      </w:r>
+      <w:proofErr w:type="spellStart"/>
+      <w:r>
+        <w:rPr>
+          <w:rFonts w:ascii="Courier New" w:hAnsi="Courier New"/>
+          <w:color w:val="808080" w:themeColor="background1" w:themeShade="80"/>
+          <w:lang w:val="en-GB"/>
+        </w:rPr>
+        <w:t>m</w:t>
+      </w:r>
+      <w:r>
+        <w:rPr>
+          <w:rFonts w:ascii="Courier New" w:hAnsi="Courier New"/>
+          <w:color w:val="808080" w:themeColor="background1" w:themeShade="80"/>
+          <w:lang w:val="en-GB"/>
+        </w:rPr>
+        <w:t>mmaV</w:t>
+      </w:r>
+      <w:r>
+        <w:rPr>
+          <w:rFonts w:ascii="Courier New" w:hAnsi="Courier New"/>
+          <w:color w:val="808080" w:themeColor="background1" w:themeShade="80"/>
+          <w:lang w:val="en-GB"/>
+        </w:rPr>
+        <w:t>c</w:t>
+      </w:r>
+      <w:proofErr w:type="spellEnd"/>
+      <w:r>
+        <w:rPr>
+          <w:rFonts w:ascii="Courier New" w:hAnsi="Courier New"/>
+          <w:color w:val="808080" w:themeColor="background1" w:themeShade="80"/>
+          <w:lang w:val="en-GB"/>
+        </w:rPr>
+        <w:t>|</w:t>
+      </w:r>
+      <w:r>
+        <w:rPr>
+          <w:rFonts w:ascii="Helvetica" w:hAnsi="Helvetica"/>
+          <w:lang w:val="en-GB"/>
+        </w:rPr>
+        <w:t xml:space="preserve"> for our final model "taco4"  (without the sign) and plot it against RT to see how well we could predict the latter one.</w:t>
+      </w:r>
+    </w:p>
+    <w:p>
+      <w:pPr>
+        <w:tabs>
+          <w:tab w:val="right" w:pos="8300"/>
+        </w:tabs>
+        <w:rPr>
+          <w:rFonts w:ascii="Helvetica" w:hAnsi="Helvetica"/>
+          <w:lang w:val="en-GB"/>
+        </w:rPr>
+      </w:pPr>
+      <w:r>
+        <w:rPr>
+          <w:rFonts w:ascii="Helvetica" w:hAnsi="Helvetica"/>
+          <w:lang w:val="en-GB"/>
+        </w:rPr>
+        <w:t>The higher the value, the stronger the evidence, and thus the smaller the RT should be.</w:t>
+      </w:r>
+    </w:p>
+    <w:p>
+      <w:pPr>
+        <w:tabs>
+          <w:tab w:val="right" w:pos="8300"/>
+        </w:tabs>
+        <w:rPr>
+          <w:rFonts w:ascii="Helvetica" w:hAnsi="Helvetica"/>
+          <w:lang w:val="en-GB"/>
+        </w:rPr>
+      </w:pPr>
+    </w:p>
+    <w:p>
+      <w:pPr>
+        <w:tabs>
+          <w:tab w:val="right" w:pos="8300"/>
+        </w:tabs>
+        <w:rPr>
+          <w:rFonts w:ascii="Helvetica" w:hAnsi="Helvetica"/>
+          <w:lang w:val="en-GB"/>
+        </w:rPr>
+      </w:pPr>
+      <w:r>
+        <w:rPr>
+          <w:rFonts w:ascii="Helvetica" w:hAnsi="Helvetica"/>
+          <w:lang w:val="en-GB"/>
+        </w:rPr>
+        <w:t>Note that I have excluded the first trial, because it seems to follow a different strategy than the rest of the task.</w:t>
+      </w:r>
+    </w:p>
+    <w:p>
+      <w:pPr>
+        <w:tabs>
+          <w:tab w:val="right" w:pos="8300"/>
+        </w:tabs>
+        <w:rPr>
+          <w:rFonts w:ascii="Helvetica" w:hAnsi="Helvetica"/>
+          <w:lang w:val="en-GB"/>
+        </w:rPr>
+      </w:pPr>
+    </w:p>
+    <w:p>
+      <w:pPr>
+        <w:tabs>
+          <w:tab w:val="right" w:pos="8300"/>
+        </w:tabs>
+        <w:rPr>
+          <w:rFonts w:ascii="Helvetica" w:hAnsi="Helvetica"/>
+          <w:lang w:val="en-GB"/>
+        </w:rPr>
+      </w:pPr>
+    </w:p>
+    <w:p>
+      <w:pPr>
+        <w:tabs>
+          <w:tab w:val="right" w:pos="8300"/>
+        </w:tabs>
+        <w:rPr>
+          <w:rFonts w:ascii="Helvetica" w:hAnsi="Helvetica"/>
+          <w:i/>
+          <w:lang w:val="en-GB"/>
+        </w:rPr>
+      </w:pPr>
+    </w:p>
+    <w:p>
+      <w:pPr>
+        <w:tabs>
+          <w:tab w:val="right" w:pos="8300"/>
+        </w:tabs>
+        <w:rPr>
+          <w:rFonts w:ascii="Helvetica" w:hAnsi="Helvetica"/>
+          <w:lang w:val="en-GB"/>
+        </w:rPr>
+      </w:pPr>
+      <w:r>
+        <w:rPr>
+          <w:rFonts w:ascii="Helvetica" w:hAnsi="Helvetica"/>
+          <w:noProof/>
+        </w:rPr>
+        <w:drawing>
+          <wp:inline distT="0" distB="0" distL="0" distR="0">
+            <wp:extent cx="5270500" cy="4089400"/>
+            <wp:effectExtent l="0" t="0" r="0" b="0"/>
+            <wp:docPr id="21" name="Picture 20" descr=":figures:figure_RT2bis.pdf"/>
+            <wp:cNvGraphicFramePr>
+              <a:graphicFrameLocks xmlns:a="http://schemas.openxmlformats.org/drawingml/2006/main" noChangeAspect="1"/>
+            </wp:cNvGraphicFramePr>
+            <a:graphic xmlns:a="http://schemas.openxmlformats.org/drawingml/2006/main">
+              <a:graphicData uri="http://schemas.openxmlformats.org/drawingml/2006/picture">
+                <pic:pic xmlns:pic="http://schemas.openxmlformats.org/drawingml/2006/picture">
+                  <pic:nvPicPr>
+                    <pic:cNvPr id="0" name="Picture 20" descr=":figures:figure_RT2bis.pdf"/>
+                    <pic:cNvPicPr>
+                      <a:picLocks noChangeAspect="1" noChangeArrowheads="1"/>
+                    </pic:cNvPicPr>
+                  </pic:nvPicPr>
+                  <ve:AlternateContent>
+                    <ve:Choice xmlns:ma="http://schemas.microsoft.com/office/mac/drawingml/2008/main" Requires="ma">
+                      <pic:blipFill>
+                        <a:blip r:embed="rId22"/>
+                        <a:srcRect/>
+                        <a:stretch>
+                          <a:fillRect/>
+                        </a:stretch>
+                      </pic:blipFill>
+                    </ve:Choice>
+                    <ve:Fallback>
+                      <pic:blipFill>
+                        <a:blip r:embed="rId23"/>
+                        <a:srcRect/>
+                        <a:stretch>
+                          <a:fillRect/>
+                        </a:stretch>
+                      </pic:blipFill>
+                    </ve:Fallback>
+                  </ve:AlternateContent>
+                  <pic:spPr bwMode="auto">
+                    <a:xfrm>
+                      <a:off x="0" y="0"/>
+                      <a:ext cx="5270500" cy="4089400"/>
+                    </a:xfrm>
+                    <a:prstGeom prst="rect">
+                      <a:avLst/>
+                    </a:prstGeom>
+                    <a:noFill/>
+                    <a:ln w="9525">
+                      <a:noFill/>
+                      <a:miter lim="800000"/>
+                      <a:headEnd/>
+                      <a:tailEnd/>
+                    </a:ln>
+                  </pic:spPr>
+                </pic:pic>
+              </a:graphicData>
+            </a:graphic>
+          </wp:inline>
+        </w:drawing>
+      </w:r>
     </w:p>
     <w:sectPr>
       <w:pgSz w:w="11900" w:h="16840"/>

</xml_diff>